<commit_message>
Update Sprint 2 documentation.docx
Sprint 2 documentation finished, only formatting left
</commit_message>
<xml_diff>
--- a/docs/Week 9/Sprint 2 documentation.docx
+++ b/docs/Week 9/Sprint 2 documentation.docx
@@ -18514,10 +18514,7 @@
               <w:cnfStyle w:val="000000100000" w:firstRow="0" w:lastRow="0" w:firstColumn="0" w:lastColumn="0" w:oddVBand="0" w:evenVBand="0" w:oddHBand="1" w:evenHBand="0" w:firstRowFirstColumn="0" w:firstRowLastColumn="0" w:lastRowFirstColumn="0" w:lastRowLastColumn="0"/>
             </w:pPr>
             <w:r>
-              <w:t>0</w:t>
-            </w:r>
-            <w:r>
-              <w:t>.5h</w:t>
+              <w:t>0.5h</w:t>
             </w:r>
           </w:p>
         </w:tc>
@@ -18727,13 +18724,7 @@
               <w:rPr>
                 <w:lang w:val="en-US"/>
               </w:rPr>
-              <w:t>9</w:t>
-            </w:r>
-            <w:r>
-              <w:rPr>
-                <w:lang w:val="en-US"/>
-              </w:rPr>
-              <w:t xml:space="preserve"> weeks</w:t>
+              <w:t>9 weeks</w:t>
             </w:r>
           </w:p>
         </w:tc>
@@ -19307,13 +19298,7 @@
         <w:rPr>
           <w:lang w:val="en-US"/>
         </w:rPr>
-        <w:t xml:space="preserve">: </w:t>
-      </w:r>
-      <w:r>
-        <w:rPr>
-          <w:lang w:val="en-US"/>
-        </w:rPr>
-        <w:t>1.33</w:t>
+        <w:t>: 1.33</w:t>
       </w:r>
     </w:p>
     <w:p>
@@ -19331,13 +19316,7 @@
         <w:rPr>
           <w:lang w:val="en-US"/>
         </w:rPr>
-        <w:t>Daniel Carpio: 1.</w:t>
-      </w:r>
-      <w:r>
-        <w:rPr>
-          <w:lang w:val="en-US"/>
-        </w:rPr>
-        <w:t>9</w:t>
+        <w:t>Daniel Carpio: 1.9</w:t>
       </w:r>
     </w:p>
     <w:p>
@@ -19430,13 +19409,7 @@
         <w:rPr>
           <w:lang w:val="en-US"/>
         </w:rPr>
-        <w:t xml:space="preserve"> that our performance </w:t>
-      </w:r>
-      <w:r>
-        <w:rPr>
-          <w:lang w:val="en-US"/>
-        </w:rPr>
-        <w:t xml:space="preserve">is getting better, to the point where our ratios are above what is considered optimal. There are multiple reasons for </w:t>
+        <w:t xml:space="preserve"> that our performance is getting better, to the point where our ratios are above what is considered optimal. There are multiple reasons for </w:t>
       </w:r>
       <w:proofErr w:type="gramStart"/>
       <w:r>
@@ -19923,13 +19896,7 @@
         <w:rPr>
           <w:lang w:val="en-US"/>
         </w:rPr>
-        <w:t xml:space="preserve"> 3)</w:t>
-      </w:r>
-      <w:r>
-        <w:rPr>
-          <w:lang w:val="en-US"/>
-        </w:rPr>
-        <w:t>.</w:t>
+        <w:t xml:space="preserve"> 3).</w:t>
       </w:r>
     </w:p>
     <w:p>
@@ -20022,13 +19989,7 @@
         <w:rPr>
           <w:lang w:val="en-US"/>
         </w:rPr>
-        <w:t xml:space="preserve">Week 1 (April </w:t>
-      </w:r>
-      <w:r>
-        <w:rPr>
-          <w:lang w:val="en-US"/>
-        </w:rPr>
-        <w:t>22</w:t>
+        <w:t>Week 1 (April 22</w:t>
       </w:r>
       <w:r>
         <w:rPr>
@@ -20332,13 +20293,7 @@
               <w:rPr>
                 <w:lang w:val="en-US"/>
               </w:rPr>
-              <w:t>April 22</w:t>
-            </w:r>
-            <w:r>
-              <w:rPr>
-                <w:lang w:val="en-US"/>
-              </w:rPr>
-              <w:t>nd</w:t>
+              <w:t>April 22nd</w:t>
             </w:r>
           </w:p>
         </w:tc>
@@ -20463,8 +20418,6 @@
               </w:rPr>
               <w:t>April 23rd</w:t>
             </w:r>
-            <w:bookmarkStart w:id="16" w:name="_GoBack"/>
-            <w:bookmarkEnd w:id="16"/>
           </w:p>
         </w:tc>
         <w:tc>
@@ -20506,6 +20459,9 @@
               <w:jc w:val="center"/>
               <w:cnfStyle w:val="000000000000" w:firstRow="0" w:lastRow="0" w:firstColumn="0" w:lastColumn="0" w:oddVBand="0" w:evenVBand="0" w:oddHBand="0" w:evenHBand="0" w:firstRowFirstColumn="0" w:firstRowLastColumn="0" w:lastRowFirstColumn="0" w:lastRowLastColumn="0"/>
             </w:pPr>
+            <w:r>
+              <w:t>3h</w:t>
+            </w:r>
           </w:p>
         </w:tc>
       </w:tr>
@@ -20693,7 +20649,21 @@
                 <w:b w:val="0"/>
                 <w:lang w:val="en-US"/>
               </w:rPr>
-              <w:t>Improve mobile design</w:t>
+              <w:t xml:space="preserve">Improve </w:t>
+            </w:r>
+            <w:r>
+              <w:rPr>
+                <w:b w:val="0"/>
+                <w:lang w:val="en-US"/>
+              </w:rPr>
+              <w:t xml:space="preserve">responsive </w:t>
+            </w:r>
+            <w:r>
+              <w:rPr>
+                <w:b w:val="0"/>
+                <w:lang w:val="en-US"/>
+              </w:rPr>
+              <w:t>design</w:t>
             </w:r>
           </w:p>
         </w:tc>
@@ -20724,7 +20694,7 @@
               <w:rPr>
                 <w:lang w:val="en-US"/>
               </w:rPr>
-              <w:t>2</w:t>
+              <w:t>3</w:t>
             </w:r>
             <w:r>
               <w:rPr>
@@ -20761,13 +20731,7 @@
               <w:rPr>
                 <w:lang w:val="en-US"/>
               </w:rPr>
-              <w:t>2</w:t>
-            </w:r>
-            <w:r>
-              <w:rPr>
-                <w:lang w:val="en-US"/>
-              </w:rPr>
-              <w:t>nd</w:t>
+              <w:t>6th</w:t>
             </w:r>
           </w:p>
         </w:tc>
@@ -20817,7 +20781,13 @@
               <w:rPr>
                 <w:lang w:val="en-US"/>
               </w:rPr>
-              <w:t>2h</w:t>
+              <w:t>5</w:t>
+            </w:r>
+            <w:r>
+              <w:rPr>
+                <w:lang w:val="en-US"/>
+              </w:rPr>
+              <w:t>h</w:t>
             </w:r>
           </w:p>
         </w:tc>
@@ -20918,13 +20888,7 @@
               <w:rPr>
                 <w:lang w:val="en-US"/>
               </w:rPr>
-              <w:t>2</w:t>
-            </w:r>
-            <w:r>
-              <w:rPr>
-                <w:lang w:val="en-US"/>
-              </w:rPr>
-              <w:t>nd</w:t>
+              <w:t>5th</w:t>
             </w:r>
           </w:p>
         </w:tc>
@@ -21068,7 +21032,19 @@
               <w:rPr>
                 <w:lang w:val="en-US"/>
               </w:rPr>
-              <w:t>April 4th</w:t>
+              <w:t xml:space="preserve">April </w:t>
+            </w:r>
+            <w:r>
+              <w:rPr>
+                <w:lang w:val="en-US"/>
+              </w:rPr>
+              <w:t>25</w:t>
+            </w:r>
+            <w:r>
+              <w:rPr>
+                <w:lang w:val="en-US"/>
+              </w:rPr>
+              <w:t>th</w:t>
             </w:r>
           </w:p>
         </w:tc>
@@ -21184,7 +21160,19 @@
               <w:rPr>
                 <w:lang w:val="en-US"/>
               </w:rPr>
-              <w:t>April 2nd</w:t>
+              <w:t xml:space="preserve">April </w:t>
+            </w:r>
+            <w:r>
+              <w:rPr>
+                <w:lang w:val="en-US"/>
+              </w:rPr>
+              <w:t>2</w:t>
+            </w:r>
+            <w:r>
+              <w:rPr>
+                <w:lang w:val="en-US"/>
+              </w:rPr>
+              <w:t>2nd</w:t>
             </w:r>
           </w:p>
         </w:tc>
@@ -21209,13 +21197,13 @@
               <w:rPr>
                 <w:lang w:val="en-US"/>
               </w:rPr>
-              <w:t>April 3</w:t>
-            </w:r>
-            <w:r>
-              <w:rPr>
-                <w:lang w:val="en-US"/>
-              </w:rPr>
-              <w:t>rd</w:t>
+              <w:t xml:space="preserve">April </w:t>
+            </w:r>
+            <w:r>
+              <w:rPr>
+                <w:lang w:val="en-US"/>
+              </w:rPr>
+              <w:t>24th</w:t>
             </w:r>
           </w:p>
         </w:tc>
@@ -21322,13 +21310,13 @@
               <w:rPr>
                 <w:lang w:val="en-US"/>
               </w:rPr>
-              <w:t>April 3</w:t>
-            </w:r>
-            <w:r>
-              <w:rPr>
-                <w:lang w:val="en-US"/>
-              </w:rPr>
-              <w:t>rd</w:t>
+              <w:t xml:space="preserve">April </w:t>
+            </w:r>
+            <w:r>
+              <w:rPr>
+                <w:lang w:val="en-US"/>
+              </w:rPr>
+              <w:t>24th</w:t>
             </w:r>
           </w:p>
         </w:tc>
@@ -21353,13 +21341,13 @@
               <w:rPr>
                 <w:lang w:val="en-US"/>
               </w:rPr>
-              <w:t>April 3</w:t>
-            </w:r>
-            <w:r>
-              <w:rPr>
-                <w:lang w:val="en-US"/>
-              </w:rPr>
-              <w:t>rd</w:t>
+              <w:t>April</w:t>
+            </w:r>
+            <w:r>
+              <w:rPr>
+                <w:lang w:val="en-US"/>
+              </w:rPr>
+              <w:t xml:space="preserve"> 25th</w:t>
             </w:r>
           </w:p>
         </w:tc>
@@ -21384,7 +21372,13 @@
               <w:rPr>
                 <w:lang w:val="en-US"/>
               </w:rPr>
-              <w:t>Juan R.</w:t>
+              <w:t>Daniel C</w:t>
+            </w:r>
+            <w:r>
+              <w:rPr>
+                <w:lang w:val="en-US"/>
+              </w:rPr>
+              <w:t>.</w:t>
             </w:r>
           </w:p>
         </w:tc>
@@ -21409,7 +21403,13 @@
               <w:rPr>
                 <w:lang w:val="en-US"/>
               </w:rPr>
-              <w:t xml:space="preserve">1.5h </w:t>
+              <w:t>0.5</w:t>
+            </w:r>
+            <w:r>
+              <w:rPr>
+                <w:lang w:val="en-US"/>
+              </w:rPr>
+              <w:t xml:space="preserve">h </w:t>
             </w:r>
           </w:p>
         </w:tc>
@@ -21442,7 +21442,7 @@
                 <w:b w:val="0"/>
                 <w:lang w:val="en-US"/>
               </w:rPr>
-              <w:t>Review populate</w:t>
+              <w:t>Improve dashboard</w:t>
             </w:r>
           </w:p>
         </w:tc>
@@ -21467,19 +21467,7 @@
               <w:rPr>
                 <w:lang w:val="en-US"/>
               </w:rPr>
-              <w:t xml:space="preserve">April </w:t>
-            </w:r>
-            <w:r>
-              <w:rPr>
-                <w:lang w:val="en-US"/>
-              </w:rPr>
-              <w:t>25</w:t>
-            </w:r>
-            <w:r>
-              <w:rPr>
-                <w:lang w:val="en-US"/>
-              </w:rPr>
-              <w:t>th</w:t>
+              <w:t>April 24th</w:t>
             </w:r>
           </w:p>
         </w:tc>
@@ -21504,19 +21492,7 @@
               <w:rPr>
                 <w:lang w:val="en-US"/>
               </w:rPr>
-              <w:t xml:space="preserve">April </w:t>
-            </w:r>
-            <w:r>
-              <w:rPr>
-                <w:lang w:val="en-US"/>
-              </w:rPr>
-              <w:t>25</w:t>
-            </w:r>
-            <w:r>
-              <w:rPr>
-                <w:lang w:val="en-US"/>
-              </w:rPr>
-              <w:t>th</w:t>
+              <w:t>April 25th</w:t>
             </w:r>
           </w:p>
         </w:tc>
@@ -21541,7 +21517,7 @@
               <w:rPr>
                 <w:lang w:val="en-US"/>
               </w:rPr>
-              <w:t>Pablo R</w:t>
+              <w:t>Juan R.</w:t>
             </w:r>
           </w:p>
         </w:tc>
@@ -21566,7 +21542,7 @@
               <w:rPr>
                 <w:lang w:val="en-US"/>
               </w:rPr>
-              <w:t>4h</w:t>
+              <w:t>2h</w:t>
             </w:r>
           </w:p>
         </w:tc>
@@ -21598,7 +21574,7 @@
                 <w:b w:val="0"/>
                 <w:lang w:val="en-US"/>
               </w:rPr>
-              <w:t>Deployment</w:t>
+              <w:t>Review populate</w:t>
             </w:r>
           </w:p>
         </w:tc>
@@ -21629,7 +21605,7 @@
               <w:rPr>
                 <w:lang w:val="en-US"/>
               </w:rPr>
-              <w:t>26</w:t>
+              <w:t>25</w:t>
             </w:r>
             <w:r>
               <w:rPr>
@@ -21666,7 +21642,7 @@
               <w:rPr>
                 <w:lang w:val="en-US"/>
               </w:rPr>
-              <w:t>26</w:t>
+              <w:t>25</w:t>
             </w:r>
             <w:r>
               <w:rPr>
@@ -21697,7 +21673,7 @@
               <w:rPr>
                 <w:lang w:val="en-US"/>
               </w:rPr>
-              <w:t>Adrián C.</w:t>
+              <w:t>Pablo R</w:t>
             </w:r>
           </w:p>
         </w:tc>
@@ -21722,7 +21698,13 @@
               <w:rPr>
                 <w:lang w:val="en-US"/>
               </w:rPr>
-              <w:t>4h</w:t>
+              <w:t>1</w:t>
+            </w:r>
+            <w:r>
+              <w:rPr>
+                <w:lang w:val="en-US"/>
+              </w:rPr>
+              <w:t>h</w:t>
             </w:r>
           </w:p>
         </w:tc>
@@ -21755,7 +21737,7 @@
                 <w:b w:val="0"/>
                 <w:lang w:val="en-US"/>
               </w:rPr>
-              <w:t>PowerPoint</w:t>
+              <w:t>Deployment</w:t>
             </w:r>
           </w:p>
         </w:tc>
@@ -21823,7 +21805,7 @@
               <w:rPr>
                 <w:lang w:val="en-US"/>
               </w:rPr>
-              <w:t>28</w:t>
+              <w:t>26</w:t>
             </w:r>
             <w:r>
               <w:rPr>
@@ -21854,7 +21836,7 @@
               <w:rPr>
                 <w:lang w:val="en-US"/>
               </w:rPr>
-              <w:t>Rafael F</w:t>
+              <w:t>Adrián C.</w:t>
             </w:r>
           </w:p>
         </w:tc>
@@ -21879,7 +21861,13 @@
               <w:rPr>
                 <w:lang w:val="en-US"/>
               </w:rPr>
-              <w:t>3h</w:t>
+              <w:t>1.5</w:t>
+            </w:r>
+            <w:r>
+              <w:rPr>
+                <w:lang w:val="en-US"/>
+              </w:rPr>
+              <w:t>h</w:t>
             </w:r>
           </w:p>
         </w:tc>
@@ -21911,6 +21899,163 @@
                 <w:b w:val="0"/>
                 <w:lang w:val="en-US"/>
               </w:rPr>
+              <w:t>PowerPoint</w:t>
+            </w:r>
+          </w:p>
+        </w:tc>
+        <w:tc>
+          <w:tcPr>
+            <w:tcW w:w="1060" w:type="dxa"/>
+            <w:tcBorders>
+              <w:top w:val="nil"/>
+              <w:bottom w:val="nil"/>
+            </w:tcBorders>
+          </w:tcPr>
+          <w:p>
+            <w:pPr>
+              <w:pStyle w:val="Sinespaciado"/>
+              <w:jc w:val="center"/>
+              <w:cnfStyle w:val="000000000000" w:firstRow="0" w:lastRow="0" w:firstColumn="0" w:lastColumn="0" w:oddVBand="0" w:evenVBand="0" w:oddHBand="0" w:evenHBand="0" w:firstRowFirstColumn="0" w:firstRowLastColumn="0" w:lastRowFirstColumn="0" w:lastRowLastColumn="0"/>
+              <w:rPr>
+                <w:lang w:val="en-US"/>
+              </w:rPr>
+            </w:pPr>
+            <w:r>
+              <w:rPr>
+                <w:lang w:val="en-US"/>
+              </w:rPr>
+              <w:t xml:space="preserve">April </w:t>
+            </w:r>
+            <w:r>
+              <w:rPr>
+                <w:lang w:val="en-US"/>
+              </w:rPr>
+              <w:t>26</w:t>
+            </w:r>
+            <w:r>
+              <w:rPr>
+                <w:lang w:val="en-US"/>
+              </w:rPr>
+              <w:t>th</w:t>
+            </w:r>
+          </w:p>
+        </w:tc>
+        <w:tc>
+          <w:tcPr>
+            <w:tcW w:w="1295" w:type="dxa"/>
+            <w:tcBorders>
+              <w:top w:val="nil"/>
+              <w:bottom w:val="nil"/>
+            </w:tcBorders>
+          </w:tcPr>
+          <w:p>
+            <w:pPr>
+              <w:pStyle w:val="Sinespaciado"/>
+              <w:jc w:val="center"/>
+              <w:cnfStyle w:val="000000000000" w:firstRow="0" w:lastRow="0" w:firstColumn="0" w:lastColumn="0" w:oddVBand="0" w:evenVBand="0" w:oddHBand="0" w:evenHBand="0" w:firstRowFirstColumn="0" w:firstRowLastColumn="0" w:lastRowFirstColumn="0" w:lastRowLastColumn="0"/>
+              <w:rPr>
+                <w:lang w:val="en-US"/>
+              </w:rPr>
+            </w:pPr>
+            <w:r>
+              <w:rPr>
+                <w:lang w:val="en-US"/>
+              </w:rPr>
+              <w:t xml:space="preserve">April </w:t>
+            </w:r>
+            <w:r>
+              <w:rPr>
+                <w:lang w:val="en-US"/>
+              </w:rPr>
+              <w:t>28</w:t>
+            </w:r>
+            <w:r>
+              <w:rPr>
+                <w:lang w:val="en-US"/>
+              </w:rPr>
+              <w:t>th</w:t>
+            </w:r>
+          </w:p>
+        </w:tc>
+        <w:tc>
+          <w:tcPr>
+            <w:tcW w:w="1649" w:type="dxa"/>
+            <w:tcBorders>
+              <w:top w:val="nil"/>
+              <w:bottom w:val="nil"/>
+            </w:tcBorders>
+          </w:tcPr>
+          <w:p>
+            <w:pPr>
+              <w:pStyle w:val="Sinespaciado"/>
+              <w:jc w:val="center"/>
+              <w:cnfStyle w:val="000000000000" w:firstRow="0" w:lastRow="0" w:firstColumn="0" w:lastColumn="0" w:oddVBand="0" w:evenVBand="0" w:oddHBand="0" w:evenHBand="0" w:firstRowFirstColumn="0" w:firstRowLastColumn="0" w:lastRowFirstColumn="0" w:lastRowLastColumn="0"/>
+              <w:rPr>
+                <w:lang w:val="en-US"/>
+              </w:rPr>
+            </w:pPr>
+            <w:r>
+              <w:rPr>
+                <w:lang w:val="en-US"/>
+              </w:rPr>
+              <w:t>Rafael F</w:t>
+            </w:r>
+          </w:p>
+        </w:tc>
+        <w:tc>
+          <w:tcPr>
+            <w:tcW w:w="1531" w:type="dxa"/>
+            <w:tcBorders>
+              <w:top w:val="nil"/>
+              <w:bottom w:val="nil"/>
+            </w:tcBorders>
+          </w:tcPr>
+          <w:p>
+            <w:pPr>
+              <w:pStyle w:val="Sinespaciado"/>
+              <w:jc w:val="center"/>
+              <w:cnfStyle w:val="000000000000" w:firstRow="0" w:lastRow="0" w:firstColumn="0" w:lastColumn="0" w:oddVBand="0" w:evenVBand="0" w:oddHBand="0" w:evenHBand="0" w:firstRowFirstColumn="0" w:firstRowLastColumn="0" w:lastRowFirstColumn="0" w:lastRowLastColumn="0"/>
+              <w:rPr>
+                <w:lang w:val="en-US"/>
+              </w:rPr>
+            </w:pPr>
+            <w:r>
+              <w:rPr>
+                <w:lang w:val="en-US"/>
+              </w:rPr>
+              <w:t>3h</w:t>
+            </w:r>
+          </w:p>
+        </w:tc>
+      </w:tr>
+      <w:tr>
+        <w:trPr>
+          <w:cnfStyle w:val="000000100000" w:firstRow="0" w:lastRow="0" w:firstColumn="0" w:lastColumn="0" w:oddVBand="0" w:evenVBand="0" w:oddHBand="1" w:evenHBand="0" w:firstRowFirstColumn="0" w:firstRowLastColumn="0" w:lastRowFirstColumn="0" w:lastRowLastColumn="0"/>
+          <w:trHeight w:val="292"/>
+        </w:trPr>
+        <w:tc>
+          <w:tcPr>
+            <w:cnfStyle w:val="001000000000" w:firstRow="0" w:lastRow="0" w:firstColumn="1" w:lastColumn="0" w:oddVBand="0" w:evenVBand="0" w:oddHBand="0" w:evenHBand="0" w:firstRowFirstColumn="0" w:firstRowLastColumn="0" w:lastRowFirstColumn="0" w:lastRowLastColumn="0"/>
+            <w:tcW w:w="2026" w:type="dxa"/>
+            <w:tcBorders>
+              <w:top w:val="single" w:sz="4" w:space="0" w:color="auto"/>
+              <w:bottom w:val="single" w:sz="4" w:space="0" w:color="auto"/>
+            </w:tcBorders>
+          </w:tcPr>
+          <w:p>
+            <w:pPr>
+              <w:pStyle w:val="Sinespaciado"/>
+              <w:jc w:val="center"/>
+              <w:rPr>
+                <w:b w:val="0"/>
+                <w:lang w:val="en-US"/>
+              </w:rPr>
+            </w:pPr>
+            <w:r>
+              <w:rPr>
+                <w:b w:val="0"/>
+                <w:lang w:val="en-US"/>
+              </w:rPr>
               <w:t>Rehearsal</w:t>
             </w:r>
           </w:p>
@@ -21927,7 +22072,7 @@
             <w:pPr>
               <w:pStyle w:val="Sinespaciado"/>
               <w:jc w:val="center"/>
-              <w:cnfStyle w:val="000000000000" w:firstRow="0" w:lastRow="0" w:firstColumn="0" w:lastColumn="0" w:oddVBand="0" w:evenVBand="0" w:oddHBand="0" w:evenHBand="0" w:firstRowFirstColumn="0" w:firstRowLastColumn="0" w:lastRowFirstColumn="0" w:lastRowLastColumn="0"/>
+              <w:cnfStyle w:val="000000100000" w:firstRow="0" w:lastRow="0" w:firstColumn="0" w:lastColumn="0" w:oddVBand="0" w:evenVBand="0" w:oddHBand="1" w:evenHBand="0" w:firstRowFirstColumn="0" w:firstRowLastColumn="0" w:lastRowFirstColumn="0" w:lastRowLastColumn="0"/>
               <w:rPr>
                 <w:lang w:val="en-US"/>
               </w:rPr>
@@ -21964,7 +22109,7 @@
             <w:pPr>
               <w:pStyle w:val="Sinespaciado"/>
               <w:jc w:val="center"/>
-              <w:cnfStyle w:val="000000000000" w:firstRow="0" w:lastRow="0" w:firstColumn="0" w:lastColumn="0" w:oddVBand="0" w:evenVBand="0" w:oddHBand="0" w:evenHBand="0" w:firstRowFirstColumn="0" w:firstRowLastColumn="0" w:lastRowFirstColumn="0" w:lastRowLastColumn="0"/>
+              <w:cnfStyle w:val="000000100000" w:firstRow="0" w:lastRow="0" w:firstColumn="0" w:lastColumn="0" w:oddVBand="0" w:evenVBand="0" w:oddHBand="1" w:evenHBand="0" w:firstRowFirstColumn="0" w:firstRowLastColumn="0" w:lastRowFirstColumn="0" w:lastRowLastColumn="0"/>
               <w:rPr>
                 <w:lang w:val="en-US"/>
               </w:rPr>
@@ -22001,7 +22146,7 @@
             <w:pPr>
               <w:pStyle w:val="Sinespaciado"/>
               <w:jc w:val="center"/>
-              <w:cnfStyle w:val="000000000000" w:firstRow="0" w:lastRow="0" w:firstColumn="0" w:lastColumn="0" w:oddVBand="0" w:evenVBand="0" w:oddHBand="0" w:evenHBand="0" w:firstRowFirstColumn="0" w:firstRowLastColumn="0" w:lastRowFirstColumn="0" w:lastRowLastColumn="0"/>
+              <w:cnfStyle w:val="000000100000" w:firstRow="0" w:lastRow="0" w:firstColumn="0" w:lastColumn="0" w:oddVBand="0" w:evenVBand="0" w:oddHBand="1" w:evenHBand="0" w:firstRowFirstColumn="0" w:firstRowLastColumn="0" w:lastRowFirstColumn="0" w:lastRowLastColumn="0"/>
               <w:rPr>
                 <w:lang w:val="en-US"/>
               </w:rPr>
@@ -22026,16 +22171,16 @@
             <w:pPr>
               <w:pStyle w:val="Sinespaciado"/>
               <w:jc w:val="center"/>
-              <w:cnfStyle w:val="000000000000" w:firstRow="0" w:lastRow="0" w:firstColumn="0" w:lastColumn="0" w:oddVBand="0" w:evenVBand="0" w:oddHBand="0" w:evenHBand="0" w:firstRowFirstColumn="0" w:firstRowLastColumn="0" w:lastRowFirstColumn="0" w:lastRowLastColumn="0"/>
-              <w:rPr>
-                <w:lang w:val="en-US"/>
-              </w:rPr>
-            </w:pPr>
-            <w:r>
-              <w:rPr>
-                <w:lang w:val="en-US"/>
-              </w:rPr>
-              <w:t>1.5h</w:t>
+              <w:cnfStyle w:val="000000100000" w:firstRow="0" w:lastRow="0" w:firstColumn="0" w:lastColumn="0" w:oddVBand="0" w:evenVBand="0" w:oddHBand="1" w:evenHBand="0" w:firstRowFirstColumn="0" w:firstRowLastColumn="0" w:lastRowFirstColumn="0" w:lastRowLastColumn="0"/>
+              <w:rPr>
+                <w:lang w:val="en-US"/>
+              </w:rPr>
+            </w:pPr>
+            <w:r>
+              <w:rPr>
+                <w:lang w:val="en-US"/>
+              </w:rPr>
+              <w:t>1h</w:t>
             </w:r>
           </w:p>
         </w:tc>
@@ -22060,13 +22205,7 @@
         <w:rPr>
           <w:lang w:val="en-US"/>
         </w:rPr>
-        <w:t xml:space="preserve">Week 2 (April </w:t>
-      </w:r>
-      <w:r>
-        <w:rPr>
-          <w:lang w:val="en-US"/>
-        </w:rPr>
-        <w:t>29</w:t>
+        <w:t>Week 2 (April 29</w:t>
       </w:r>
       <w:r>
         <w:rPr>
@@ -22079,13 +22218,7 @@
         <w:rPr>
           <w:lang w:val="en-US"/>
         </w:rPr>
-        <w:t>-</w:t>
-      </w:r>
-      <w:r>
-        <w:rPr>
-          <w:lang w:val="en-US"/>
-        </w:rPr>
-        <w:t>May 3</w:t>
+        <w:t>-May 3</w:t>
       </w:r>
       <w:r>
         <w:rPr>
@@ -22551,6 +22684,9 @@
               <w:jc w:val="center"/>
               <w:cnfStyle w:val="000000000000" w:firstRow="0" w:lastRow="0" w:firstColumn="0" w:lastColumn="0" w:oddVBand="0" w:evenVBand="0" w:oddHBand="0" w:evenHBand="0" w:firstRowFirstColumn="0" w:firstRowLastColumn="0" w:lastRowFirstColumn="0" w:lastRowLastColumn="0"/>
             </w:pPr>
+            <w:r>
+              <w:t>2h</w:t>
+            </w:r>
           </w:p>
         </w:tc>
       </w:tr>
@@ -22675,6 +22811,9 @@
               <w:jc w:val="center"/>
               <w:cnfStyle w:val="000000100000" w:firstRow="0" w:lastRow="0" w:firstColumn="0" w:lastColumn="0" w:oddVBand="0" w:evenVBand="0" w:oddHBand="1" w:evenHBand="0" w:firstRowFirstColumn="0" w:firstRowLastColumn="0" w:lastRowFirstColumn="0" w:lastRowLastColumn="0"/>
             </w:pPr>
+            <w:r>
+              <w:t>2h</w:t>
+            </w:r>
           </w:p>
         </w:tc>
       </w:tr>
@@ -22705,7 +22844,7 @@
                 <w:b w:val="0"/>
                 <w:lang w:val="en-US"/>
               </w:rPr>
-              <w:t>User interface</w:t>
+              <w:t>Add contents of our landing site to our deployed app</w:t>
             </w:r>
           </w:p>
         </w:tc>
@@ -22730,7 +22869,19 @@
               <w:rPr>
                 <w:lang w:val="en-US"/>
               </w:rPr>
-              <w:t>April 9th</w:t>
+              <w:t xml:space="preserve">April </w:t>
+            </w:r>
+            <w:r>
+              <w:rPr>
+                <w:lang w:val="en-US"/>
+              </w:rPr>
+              <w:t>2</w:t>
+            </w:r>
+            <w:r>
+              <w:rPr>
+                <w:lang w:val="en-US"/>
+              </w:rPr>
+              <w:t>9th</w:t>
             </w:r>
           </w:p>
         </w:tc>
@@ -22755,7 +22906,13 @@
               <w:rPr>
                 <w:lang w:val="en-US"/>
               </w:rPr>
-              <w:t>April 11th.</w:t>
+              <w:t>April 30th</w:t>
+            </w:r>
+            <w:r>
+              <w:rPr>
+                <w:lang w:val="en-US"/>
+              </w:rPr>
+              <w:t>.</w:t>
             </w:r>
           </w:p>
         </w:tc>
@@ -22805,7 +22962,13 @@
               <w:rPr>
                 <w:lang w:val="en-US"/>
               </w:rPr>
-              <w:t>7h</w:t>
+              <w:t>3</w:t>
+            </w:r>
+            <w:r>
+              <w:rPr>
+                <w:lang w:val="en-US"/>
+              </w:rPr>
+              <w:t>h</w:t>
             </w:r>
           </w:p>
         </w:tc>
@@ -22838,7 +23001,23 @@
                 <w:b w:val="0"/>
                 <w:lang w:val="en-US"/>
               </w:rPr>
-              <w:t>Review populate</w:t>
+              <w:t xml:space="preserve">Add </w:t>
+            </w:r>
+            <w:proofErr w:type="spellStart"/>
+            <w:r>
+              <w:rPr>
+                <w:b w:val="0"/>
+                <w:lang w:val="en-US"/>
+              </w:rPr>
+              <w:t>datepicker</w:t>
+            </w:r>
+            <w:proofErr w:type="spellEnd"/>
+            <w:r>
+              <w:rPr>
+                <w:b w:val="0"/>
+                <w:lang w:val="en-US"/>
+              </w:rPr>
+              <w:t xml:space="preserve"> in user sign up form</w:t>
             </w:r>
           </w:p>
         </w:tc>
@@ -22863,7 +23042,7 @@
               <w:rPr>
                 <w:lang w:val="en-US"/>
               </w:rPr>
-              <w:t>April 30th</w:t>
+              <w:t>April 29th</w:t>
             </w:r>
           </w:p>
         </w:tc>
@@ -22888,7 +23067,7 @@
               <w:rPr>
                 <w:lang w:val="en-US"/>
               </w:rPr>
-              <w:t>April 30th</w:t>
+              <w:t>April 30th.</w:t>
             </w:r>
           </w:p>
         </w:tc>
@@ -22909,6 +23088,12 @@
                 <w:lang w:val="en-US"/>
               </w:rPr>
             </w:pPr>
+            <w:r>
+              <w:rPr>
+                <w:lang w:val="en-US"/>
+              </w:rPr>
+              <w:t>Daniel C.</w:t>
+            </w:r>
           </w:p>
         </w:tc>
         <w:tc>
@@ -22928,6 +23113,12 @@
                 <w:lang w:val="en-US"/>
               </w:rPr>
             </w:pPr>
+            <w:r>
+              <w:rPr>
+                <w:lang w:val="en-US"/>
+              </w:rPr>
+              <w:t>0.5h</w:t>
+            </w:r>
           </w:p>
         </w:tc>
       </w:tr>
@@ -22939,6 +23130,10 @@
           <w:tcPr>
             <w:cnfStyle w:val="001000000000" w:firstRow="0" w:lastRow="0" w:firstColumn="1" w:lastColumn="0" w:oddVBand="0" w:evenVBand="0" w:oddHBand="0" w:evenHBand="0" w:firstRowFirstColumn="0" w:firstRowLastColumn="0" w:lastRowFirstColumn="0" w:lastRowLastColumn="0"/>
             <w:tcW w:w="2012" w:type="dxa"/>
+            <w:tcBorders>
+              <w:top w:val="single" w:sz="4" w:space="0" w:color="auto"/>
+              <w:bottom w:val="single" w:sz="4" w:space="0" w:color="auto"/>
+            </w:tcBorders>
           </w:tcPr>
           <w:p>
             <w:pPr>
@@ -22954,13 +23149,17 @@
                 <w:b w:val="0"/>
                 <w:lang w:val="en-US"/>
               </w:rPr>
-              <w:t>Deploy application</w:t>
+              <w:t>Fix Social Network problems</w:t>
             </w:r>
           </w:p>
         </w:tc>
         <w:tc>
           <w:tcPr>
             <w:tcW w:w="1106" w:type="dxa"/>
+            <w:tcBorders>
+              <w:top w:val="nil"/>
+              <w:bottom w:val="nil"/>
+            </w:tcBorders>
           </w:tcPr>
           <w:p>
             <w:pPr>
@@ -22975,13 +23174,29 @@
               <w:rPr>
                 <w:lang w:val="en-US"/>
               </w:rPr>
-              <w:t>May 1st</w:t>
+              <w:t xml:space="preserve">April </w:t>
+            </w:r>
+            <w:r>
+              <w:rPr>
+                <w:lang w:val="en-US"/>
+              </w:rPr>
+              <w:t>29</w:t>
+            </w:r>
+            <w:r>
+              <w:rPr>
+                <w:lang w:val="en-US"/>
+              </w:rPr>
+              <w:t>th.</w:t>
             </w:r>
           </w:p>
         </w:tc>
         <w:tc>
           <w:tcPr>
             <w:tcW w:w="1418" w:type="dxa"/>
+            <w:tcBorders>
+              <w:top w:val="nil"/>
+              <w:bottom w:val="nil"/>
+            </w:tcBorders>
           </w:tcPr>
           <w:p>
             <w:pPr>
@@ -22996,13 +23211,17 @@
               <w:rPr>
                 <w:lang w:val="en-US"/>
               </w:rPr>
-              <w:t>May 1st</w:t>
+              <w:t>April 30th.</w:t>
             </w:r>
           </w:p>
         </w:tc>
         <w:tc>
           <w:tcPr>
             <w:tcW w:w="1701" w:type="dxa"/>
+            <w:tcBorders>
+              <w:top w:val="nil"/>
+              <w:bottom w:val="nil"/>
+            </w:tcBorders>
           </w:tcPr>
           <w:p>
             <w:pPr>
@@ -23017,13 +23236,17 @@
               <w:rPr>
                 <w:lang w:val="en-US"/>
               </w:rPr>
-              <w:t>Adrián C</w:t>
+              <w:t>Rafael F.</w:t>
             </w:r>
           </w:p>
         </w:tc>
         <w:tc>
           <w:tcPr>
             <w:tcW w:w="1417" w:type="dxa"/>
+            <w:tcBorders>
+              <w:top w:val="nil"/>
+              <w:bottom w:val="nil"/>
+            </w:tcBorders>
           </w:tcPr>
           <w:p>
             <w:pPr>
@@ -23052,6 +23275,10 @@
           <w:tcPr>
             <w:cnfStyle w:val="001000000000" w:firstRow="0" w:lastRow="0" w:firstColumn="1" w:lastColumn="0" w:oddVBand="0" w:evenVBand="0" w:oddHBand="0" w:evenHBand="0" w:firstRowFirstColumn="0" w:firstRowLastColumn="0" w:lastRowFirstColumn="0" w:lastRowLastColumn="0"/>
             <w:tcW w:w="2012" w:type="dxa"/>
+            <w:tcBorders>
+              <w:top w:val="single" w:sz="4" w:space="0" w:color="auto"/>
+              <w:bottom w:val="single" w:sz="4" w:space="0" w:color="auto"/>
+            </w:tcBorders>
           </w:tcPr>
           <w:p>
             <w:pPr>
@@ -23067,13 +23294,18 @@
                 <w:b w:val="0"/>
                 <w:lang w:val="en-US"/>
               </w:rPr>
-              <w:t>Test the deployed application</w:t>
+              <w:lastRenderedPageBreak/>
+              <w:t>Fix backend related problems</w:t>
             </w:r>
           </w:p>
         </w:tc>
         <w:tc>
           <w:tcPr>
             <w:tcW w:w="1106" w:type="dxa"/>
+            <w:tcBorders>
+              <w:top w:val="nil"/>
+              <w:bottom w:val="nil"/>
+            </w:tcBorders>
           </w:tcPr>
           <w:p>
             <w:pPr>
@@ -23088,13 +23320,17 @@
               <w:rPr>
                 <w:lang w:val="en-US"/>
               </w:rPr>
-              <w:t>May 1st</w:t>
+              <w:t>April 29th</w:t>
             </w:r>
           </w:p>
         </w:tc>
         <w:tc>
           <w:tcPr>
             <w:tcW w:w="1418" w:type="dxa"/>
+            <w:tcBorders>
+              <w:top w:val="nil"/>
+              <w:bottom w:val="nil"/>
+            </w:tcBorders>
           </w:tcPr>
           <w:p>
             <w:pPr>
@@ -23109,19 +23345,17 @@
               <w:rPr>
                 <w:lang w:val="en-US"/>
               </w:rPr>
-              <w:t xml:space="preserve">May </w:t>
-            </w:r>
-            <w:r>
-              <w:rPr>
-                <w:lang w:val="en-US"/>
-              </w:rPr>
-              <w:t>3rd</w:t>
+              <w:t>April 30th</w:t>
             </w:r>
           </w:p>
         </w:tc>
         <w:tc>
           <w:tcPr>
             <w:tcW w:w="1701" w:type="dxa"/>
+            <w:tcBorders>
+              <w:top w:val="nil"/>
+              <w:bottom w:val="nil"/>
+            </w:tcBorders>
           </w:tcPr>
           <w:p>
             <w:pPr>
@@ -23136,9 +23370,18 @@
               <w:rPr>
                 <w:lang w:val="en-US"/>
               </w:rPr>
-              <w:t>Daniel C</w:t>
-            </w:r>
-          </w:p>
+              <w:t>Juan R.</w:t>
+            </w:r>
+          </w:p>
+        </w:tc>
+        <w:tc>
+          <w:tcPr>
+            <w:tcW w:w="1417" w:type="dxa"/>
+            <w:tcBorders>
+              <w:top w:val="nil"/>
+              <w:bottom w:val="nil"/>
+            </w:tcBorders>
+          </w:tcPr>
           <w:p>
             <w:pPr>
               <w:pStyle w:val="Sinespaciado"/>
@@ -23152,28 +23395,7 @@
               <w:rPr>
                 <w:lang w:val="en-US"/>
               </w:rPr>
-              <w:t>Juan R</w:t>
-            </w:r>
-          </w:p>
-        </w:tc>
-        <w:tc>
-          <w:tcPr>
-            <w:tcW w:w="1417" w:type="dxa"/>
-          </w:tcPr>
-          <w:p>
-            <w:pPr>
-              <w:pStyle w:val="Sinespaciado"/>
-              <w:jc w:val="center"/>
-              <w:cnfStyle w:val="000000100000" w:firstRow="0" w:lastRow="0" w:firstColumn="0" w:lastColumn="0" w:oddVBand="0" w:evenVBand="0" w:oddHBand="1" w:evenHBand="0" w:firstRowFirstColumn="0" w:firstRowLastColumn="0" w:lastRowFirstColumn="0" w:lastRowLastColumn="0"/>
-              <w:rPr>
-                <w:lang w:val="en-US"/>
-              </w:rPr>
-            </w:pPr>
-            <w:r>
-              <w:rPr>
-                <w:lang w:val="en-US"/>
-              </w:rPr>
-              <w:t>2h each</w:t>
+              <w:t>2h</w:t>
             </w:r>
           </w:p>
         </w:tc>
@@ -23186,6 +23408,10 @@
           <w:tcPr>
             <w:cnfStyle w:val="001000000000" w:firstRow="0" w:lastRow="0" w:firstColumn="1" w:lastColumn="0" w:oddVBand="0" w:evenVBand="0" w:oddHBand="0" w:evenHBand="0" w:firstRowFirstColumn="0" w:firstRowLastColumn="0" w:lastRowFirstColumn="0" w:lastRowLastColumn="0"/>
             <w:tcW w:w="2012" w:type="dxa"/>
+            <w:tcBorders>
+              <w:top w:val="single" w:sz="4" w:space="0" w:color="auto"/>
+              <w:bottom w:val="single" w:sz="4" w:space="0" w:color="auto"/>
+            </w:tcBorders>
           </w:tcPr>
           <w:p>
             <w:pPr>
@@ -23201,13 +23427,17 @@
                 <w:b w:val="0"/>
                 <w:lang w:val="en-US"/>
               </w:rPr>
-              <w:t>PowerPoint</w:t>
+              <w:t>Review populate</w:t>
             </w:r>
           </w:p>
         </w:tc>
         <w:tc>
           <w:tcPr>
             <w:tcW w:w="1106" w:type="dxa"/>
+            <w:tcBorders>
+              <w:top w:val="nil"/>
+              <w:bottom w:val="nil"/>
+            </w:tcBorders>
           </w:tcPr>
           <w:p>
             <w:pPr>
@@ -23222,13 +23452,17 @@
               <w:rPr>
                 <w:lang w:val="en-US"/>
               </w:rPr>
-              <w:t>April 10th</w:t>
+              <w:t>April 30th</w:t>
             </w:r>
           </w:p>
         </w:tc>
         <w:tc>
           <w:tcPr>
             <w:tcW w:w="1418" w:type="dxa"/>
+            <w:tcBorders>
+              <w:top w:val="nil"/>
+              <w:bottom w:val="nil"/>
+            </w:tcBorders>
           </w:tcPr>
           <w:p>
             <w:pPr>
@@ -23243,13 +23477,17 @@
               <w:rPr>
                 <w:lang w:val="en-US"/>
               </w:rPr>
-              <w:t>April 12th</w:t>
+              <w:t>April 30th</w:t>
             </w:r>
           </w:p>
         </w:tc>
         <w:tc>
           <w:tcPr>
             <w:tcW w:w="1701" w:type="dxa"/>
+            <w:tcBorders>
+              <w:top w:val="nil"/>
+              <w:bottom w:val="nil"/>
+            </w:tcBorders>
           </w:tcPr>
           <w:p>
             <w:pPr>
@@ -23264,13 +23502,17 @@
               <w:rPr>
                 <w:lang w:val="en-US"/>
               </w:rPr>
-              <w:t>Rafael F</w:t>
+              <w:t>Juan R.</w:t>
             </w:r>
           </w:p>
         </w:tc>
         <w:tc>
           <w:tcPr>
             <w:tcW w:w="1417" w:type="dxa"/>
+            <w:tcBorders>
+              <w:top w:val="nil"/>
+              <w:bottom w:val="nil"/>
+            </w:tcBorders>
           </w:tcPr>
           <w:p>
             <w:pPr>
@@ -23285,7 +23527,7 @@
               <w:rPr>
                 <w:lang w:val="en-US"/>
               </w:rPr>
-              <w:t>5h</w:t>
+              <w:t>1h</w:t>
             </w:r>
           </w:p>
         </w:tc>
@@ -23314,7 +23556,7 @@
                 <w:b w:val="0"/>
                 <w:lang w:val="en-US"/>
               </w:rPr>
-              <w:t>Pilot user form</w:t>
+              <w:t>Deploy application</w:t>
             </w:r>
           </w:p>
         </w:tc>
@@ -23335,7 +23577,7 @@
               <w:rPr>
                 <w:lang w:val="en-US"/>
               </w:rPr>
-              <w:t>April 8th</w:t>
+              <w:t>May 1st</w:t>
             </w:r>
           </w:p>
         </w:tc>
@@ -23356,7 +23598,7 @@
               <w:rPr>
                 <w:lang w:val="en-US"/>
               </w:rPr>
-              <w:t>April 12th</w:t>
+              <w:t>May 1st</w:t>
             </w:r>
           </w:p>
         </w:tc>
@@ -23377,7 +23619,7 @@
               <w:rPr>
                 <w:lang w:val="en-US"/>
               </w:rPr>
-              <w:t>Pablo R</w:t>
+              <w:t>Adrián C</w:t>
             </w:r>
           </w:p>
         </w:tc>
@@ -23398,7 +23640,7 @@
               <w:rPr>
                 <w:lang w:val="en-US"/>
               </w:rPr>
-              <w:t>1.5h</w:t>
+              <w:t>2h</w:t>
             </w:r>
           </w:p>
         </w:tc>
@@ -23426,7 +23668,7 @@
                 <w:b w:val="0"/>
                 <w:lang w:val="en-US"/>
               </w:rPr>
-              <w:t>User manual</w:t>
+              <w:t>Test the deployed application</w:t>
             </w:r>
           </w:p>
         </w:tc>
@@ -23447,7 +23689,7 @@
               <w:rPr>
                 <w:lang w:val="en-US"/>
               </w:rPr>
-              <w:t>April 8th</w:t>
+              <w:t>May 1st</w:t>
             </w:r>
           </w:p>
         </w:tc>
@@ -23468,7 +23710,7 @@
               <w:rPr>
                 <w:lang w:val="en-US"/>
               </w:rPr>
-              <w:t>April 12th</w:t>
+              <w:t>May 3rd</w:t>
             </w:r>
           </w:p>
         </w:tc>
@@ -23489,7 +23731,23 @@
               <w:rPr>
                 <w:lang w:val="en-US"/>
               </w:rPr>
-              <w:t>Pablo R</w:t>
+              <w:t>Daniel C</w:t>
+            </w:r>
+          </w:p>
+          <w:p>
+            <w:pPr>
+              <w:pStyle w:val="Sinespaciado"/>
+              <w:jc w:val="center"/>
+              <w:cnfStyle w:val="000000000000" w:firstRow="0" w:lastRow="0" w:firstColumn="0" w:lastColumn="0" w:oddVBand="0" w:evenVBand="0" w:oddHBand="0" w:evenHBand="0" w:firstRowFirstColumn="0" w:firstRowLastColumn="0" w:lastRowFirstColumn="0" w:lastRowLastColumn="0"/>
+              <w:rPr>
+                <w:lang w:val="en-US"/>
+              </w:rPr>
+            </w:pPr>
+            <w:r>
+              <w:rPr>
+                <w:lang w:val="en-US"/>
+              </w:rPr>
+              <w:t>Juan R</w:t>
             </w:r>
           </w:p>
         </w:tc>
@@ -23510,7 +23768,7 @@
               <w:rPr>
                 <w:lang w:val="en-US"/>
               </w:rPr>
-              <w:t>1h</w:t>
+              <w:t>2h each</w:t>
             </w:r>
           </w:p>
         </w:tc>
@@ -23539,22 +23797,7 @@
                 <w:b w:val="0"/>
                 <w:lang w:val="en-US"/>
               </w:rPr>
-              <w:lastRenderedPageBreak/>
-              <w:t xml:space="preserve">Sprint </w:t>
-            </w:r>
-            <w:r>
-              <w:rPr>
-                <w:b w:val="0"/>
-                <w:lang w:val="en-US"/>
-              </w:rPr>
-              <w:t>3</w:t>
-            </w:r>
-            <w:r>
-              <w:rPr>
-                <w:b w:val="0"/>
-                <w:lang w:val="en-US"/>
-              </w:rPr>
-              <w:t xml:space="preserve"> retrospective documentation</w:t>
+              <w:t>PowerPoint</w:t>
             </w:r>
           </w:p>
         </w:tc>
@@ -23575,7 +23818,7 @@
               <w:rPr>
                 <w:lang w:val="en-US"/>
               </w:rPr>
-              <w:t>April 8th</w:t>
+              <w:t>May 1st</w:t>
             </w:r>
           </w:p>
         </w:tc>
@@ -23596,7 +23839,7 @@
               <w:rPr>
                 <w:lang w:val="en-US"/>
               </w:rPr>
-              <w:t>April 12th</w:t>
+              <w:t>May 3rd</w:t>
             </w:r>
           </w:p>
         </w:tc>
@@ -23617,7 +23860,7 @@
               <w:rPr>
                 <w:lang w:val="en-US"/>
               </w:rPr>
-              <w:t>Pablo R</w:t>
+              <w:t>Rafael F</w:t>
             </w:r>
           </w:p>
         </w:tc>
@@ -23638,7 +23881,7 @@
               <w:rPr>
                 <w:lang w:val="en-US"/>
               </w:rPr>
-              <w:t>4h</w:t>
+              <w:t>5h</w:t>
             </w:r>
           </w:p>
         </w:tc>
@@ -23666,6 +23909,358 @@
                 <w:b w:val="0"/>
                 <w:lang w:val="en-US"/>
               </w:rPr>
+              <w:t>Pilot user form</w:t>
+            </w:r>
+          </w:p>
+        </w:tc>
+        <w:tc>
+          <w:tcPr>
+            <w:tcW w:w="1106" w:type="dxa"/>
+          </w:tcPr>
+          <w:p>
+            <w:pPr>
+              <w:pStyle w:val="Sinespaciado"/>
+              <w:jc w:val="center"/>
+              <w:cnfStyle w:val="000000000000" w:firstRow="0" w:lastRow="0" w:firstColumn="0" w:lastColumn="0" w:oddVBand="0" w:evenVBand="0" w:oddHBand="0" w:evenHBand="0" w:firstRowFirstColumn="0" w:firstRowLastColumn="0" w:lastRowFirstColumn="0" w:lastRowLastColumn="0"/>
+              <w:rPr>
+                <w:lang w:val="en-US"/>
+              </w:rPr>
+            </w:pPr>
+            <w:r>
+              <w:rPr>
+                <w:lang w:val="en-US"/>
+              </w:rPr>
+              <w:t>May 1st</w:t>
+            </w:r>
+          </w:p>
+        </w:tc>
+        <w:tc>
+          <w:tcPr>
+            <w:tcW w:w="1418" w:type="dxa"/>
+          </w:tcPr>
+          <w:p>
+            <w:pPr>
+              <w:pStyle w:val="Sinespaciado"/>
+              <w:jc w:val="center"/>
+              <w:cnfStyle w:val="000000000000" w:firstRow="0" w:lastRow="0" w:firstColumn="0" w:lastColumn="0" w:oddVBand="0" w:evenVBand="0" w:oddHBand="0" w:evenHBand="0" w:firstRowFirstColumn="0" w:firstRowLastColumn="0" w:lastRowFirstColumn="0" w:lastRowLastColumn="0"/>
+              <w:rPr>
+                <w:lang w:val="en-US"/>
+              </w:rPr>
+            </w:pPr>
+            <w:r>
+              <w:rPr>
+                <w:lang w:val="en-US"/>
+              </w:rPr>
+              <w:t>May 3rd</w:t>
+            </w:r>
+          </w:p>
+        </w:tc>
+        <w:tc>
+          <w:tcPr>
+            <w:tcW w:w="1701" w:type="dxa"/>
+          </w:tcPr>
+          <w:p>
+            <w:pPr>
+              <w:pStyle w:val="Sinespaciado"/>
+              <w:jc w:val="center"/>
+              <w:cnfStyle w:val="000000000000" w:firstRow="0" w:lastRow="0" w:firstColumn="0" w:lastColumn="0" w:oddVBand="0" w:evenVBand="0" w:oddHBand="0" w:evenHBand="0" w:firstRowFirstColumn="0" w:firstRowLastColumn="0" w:lastRowFirstColumn="0" w:lastRowLastColumn="0"/>
+              <w:rPr>
+                <w:lang w:val="en-US"/>
+              </w:rPr>
+            </w:pPr>
+            <w:r>
+              <w:rPr>
+                <w:lang w:val="en-US"/>
+              </w:rPr>
+              <w:t>Pablo R</w:t>
+            </w:r>
+          </w:p>
+        </w:tc>
+        <w:tc>
+          <w:tcPr>
+            <w:tcW w:w="1417" w:type="dxa"/>
+          </w:tcPr>
+          <w:p>
+            <w:pPr>
+              <w:pStyle w:val="Sinespaciado"/>
+              <w:jc w:val="center"/>
+              <w:cnfStyle w:val="000000000000" w:firstRow="0" w:lastRow="0" w:firstColumn="0" w:lastColumn="0" w:oddVBand="0" w:evenVBand="0" w:oddHBand="0" w:evenHBand="0" w:firstRowFirstColumn="0" w:firstRowLastColumn="0" w:lastRowFirstColumn="0" w:lastRowLastColumn="0"/>
+              <w:rPr>
+                <w:lang w:val="en-US"/>
+              </w:rPr>
+            </w:pPr>
+            <w:r>
+              <w:rPr>
+                <w:lang w:val="en-US"/>
+              </w:rPr>
+              <w:t>1.5h</w:t>
+            </w:r>
+          </w:p>
+        </w:tc>
+      </w:tr>
+      <w:tr>
+        <w:trPr>
+          <w:cnfStyle w:val="000000100000" w:firstRow="0" w:lastRow="0" w:firstColumn="0" w:lastColumn="0" w:oddVBand="0" w:evenVBand="0" w:oddHBand="1" w:evenHBand="0" w:firstRowFirstColumn="0" w:firstRowLastColumn="0" w:lastRowFirstColumn="0" w:lastRowLastColumn="0"/>
+          <w:trHeight w:val="293"/>
+        </w:trPr>
+        <w:tc>
+          <w:tcPr>
+            <w:cnfStyle w:val="001000000000" w:firstRow="0" w:lastRow="0" w:firstColumn="1" w:lastColumn="0" w:oddVBand="0" w:evenVBand="0" w:oddHBand="0" w:evenHBand="0" w:firstRowFirstColumn="0" w:firstRowLastColumn="0" w:lastRowFirstColumn="0" w:lastRowLastColumn="0"/>
+            <w:tcW w:w="2012" w:type="dxa"/>
+          </w:tcPr>
+          <w:p>
+            <w:pPr>
+              <w:pStyle w:val="Sinespaciado"/>
+              <w:jc w:val="center"/>
+              <w:rPr>
+                <w:b w:val="0"/>
+                <w:lang w:val="en-US"/>
+              </w:rPr>
+            </w:pPr>
+            <w:r>
+              <w:rPr>
+                <w:b w:val="0"/>
+                <w:lang w:val="en-US"/>
+              </w:rPr>
+              <w:t>User manual</w:t>
+            </w:r>
+          </w:p>
+        </w:tc>
+        <w:tc>
+          <w:tcPr>
+            <w:tcW w:w="1106" w:type="dxa"/>
+          </w:tcPr>
+          <w:p>
+            <w:pPr>
+              <w:pStyle w:val="Sinespaciado"/>
+              <w:jc w:val="center"/>
+              <w:cnfStyle w:val="000000100000" w:firstRow="0" w:lastRow="0" w:firstColumn="0" w:lastColumn="0" w:oddVBand="0" w:evenVBand="0" w:oddHBand="1" w:evenHBand="0" w:firstRowFirstColumn="0" w:firstRowLastColumn="0" w:lastRowFirstColumn="0" w:lastRowLastColumn="0"/>
+              <w:rPr>
+                <w:lang w:val="en-US"/>
+              </w:rPr>
+            </w:pPr>
+            <w:r>
+              <w:rPr>
+                <w:lang w:val="en-US"/>
+              </w:rPr>
+              <w:t>May 1st</w:t>
+            </w:r>
+          </w:p>
+        </w:tc>
+        <w:tc>
+          <w:tcPr>
+            <w:tcW w:w="1418" w:type="dxa"/>
+          </w:tcPr>
+          <w:p>
+            <w:pPr>
+              <w:pStyle w:val="Sinespaciado"/>
+              <w:jc w:val="center"/>
+              <w:cnfStyle w:val="000000100000" w:firstRow="0" w:lastRow="0" w:firstColumn="0" w:lastColumn="0" w:oddVBand="0" w:evenVBand="0" w:oddHBand="1" w:evenHBand="0" w:firstRowFirstColumn="0" w:firstRowLastColumn="0" w:lastRowFirstColumn="0" w:lastRowLastColumn="0"/>
+              <w:rPr>
+                <w:lang w:val="en-US"/>
+              </w:rPr>
+            </w:pPr>
+            <w:r>
+              <w:rPr>
+                <w:lang w:val="en-US"/>
+              </w:rPr>
+              <w:t>May 3rd</w:t>
+            </w:r>
+          </w:p>
+        </w:tc>
+        <w:tc>
+          <w:tcPr>
+            <w:tcW w:w="1701" w:type="dxa"/>
+          </w:tcPr>
+          <w:p>
+            <w:pPr>
+              <w:pStyle w:val="Sinespaciado"/>
+              <w:jc w:val="center"/>
+              <w:cnfStyle w:val="000000100000" w:firstRow="0" w:lastRow="0" w:firstColumn="0" w:lastColumn="0" w:oddVBand="0" w:evenVBand="0" w:oddHBand="1" w:evenHBand="0" w:firstRowFirstColumn="0" w:firstRowLastColumn="0" w:lastRowFirstColumn="0" w:lastRowLastColumn="0"/>
+              <w:rPr>
+                <w:lang w:val="en-US"/>
+              </w:rPr>
+            </w:pPr>
+            <w:r>
+              <w:rPr>
+                <w:lang w:val="en-US"/>
+              </w:rPr>
+              <w:t>Pablo R</w:t>
+            </w:r>
+          </w:p>
+        </w:tc>
+        <w:tc>
+          <w:tcPr>
+            <w:tcW w:w="1417" w:type="dxa"/>
+          </w:tcPr>
+          <w:p>
+            <w:pPr>
+              <w:pStyle w:val="Sinespaciado"/>
+              <w:jc w:val="center"/>
+              <w:cnfStyle w:val="000000100000" w:firstRow="0" w:lastRow="0" w:firstColumn="0" w:lastColumn="0" w:oddVBand="0" w:evenVBand="0" w:oddHBand="1" w:evenHBand="0" w:firstRowFirstColumn="0" w:firstRowLastColumn="0" w:lastRowFirstColumn="0" w:lastRowLastColumn="0"/>
+              <w:rPr>
+                <w:lang w:val="en-US"/>
+              </w:rPr>
+            </w:pPr>
+            <w:r>
+              <w:rPr>
+                <w:lang w:val="en-US"/>
+              </w:rPr>
+              <w:t>1h</w:t>
+            </w:r>
+          </w:p>
+        </w:tc>
+      </w:tr>
+      <w:tr>
+        <w:trPr>
+          <w:trHeight w:val="293"/>
+        </w:trPr>
+        <w:tc>
+          <w:tcPr>
+            <w:cnfStyle w:val="001000000000" w:firstRow="0" w:lastRow="0" w:firstColumn="1" w:lastColumn="0" w:oddVBand="0" w:evenVBand="0" w:oddHBand="0" w:evenHBand="0" w:firstRowFirstColumn="0" w:firstRowLastColumn="0" w:lastRowFirstColumn="0" w:lastRowLastColumn="0"/>
+            <w:tcW w:w="2012" w:type="dxa"/>
+          </w:tcPr>
+          <w:p>
+            <w:pPr>
+              <w:pStyle w:val="Sinespaciado"/>
+              <w:jc w:val="center"/>
+              <w:rPr>
+                <w:b w:val="0"/>
+                <w:lang w:val="en-US"/>
+              </w:rPr>
+            </w:pPr>
+            <w:r>
+              <w:rPr>
+                <w:b w:val="0"/>
+                <w:lang w:val="en-US"/>
+              </w:rPr>
+              <w:t xml:space="preserve">Sprint </w:t>
+            </w:r>
+            <w:r>
+              <w:rPr>
+                <w:b w:val="0"/>
+                <w:lang w:val="en-US"/>
+              </w:rPr>
+              <w:t>3</w:t>
+            </w:r>
+            <w:r>
+              <w:rPr>
+                <w:b w:val="0"/>
+                <w:lang w:val="en-US"/>
+              </w:rPr>
+              <w:t xml:space="preserve"> retrospective documentation</w:t>
+            </w:r>
+          </w:p>
+        </w:tc>
+        <w:tc>
+          <w:tcPr>
+            <w:tcW w:w="1106" w:type="dxa"/>
+          </w:tcPr>
+          <w:p>
+            <w:pPr>
+              <w:pStyle w:val="Sinespaciado"/>
+              <w:jc w:val="center"/>
+              <w:cnfStyle w:val="000000000000" w:firstRow="0" w:lastRow="0" w:firstColumn="0" w:lastColumn="0" w:oddVBand="0" w:evenVBand="0" w:oddHBand="0" w:evenHBand="0" w:firstRowFirstColumn="0" w:firstRowLastColumn="0" w:lastRowFirstColumn="0" w:lastRowLastColumn="0"/>
+              <w:rPr>
+                <w:lang w:val="en-US"/>
+              </w:rPr>
+            </w:pPr>
+            <w:r>
+              <w:rPr>
+                <w:lang w:val="en-US"/>
+              </w:rPr>
+              <w:t>May 1st</w:t>
+            </w:r>
+          </w:p>
+        </w:tc>
+        <w:tc>
+          <w:tcPr>
+            <w:tcW w:w="1418" w:type="dxa"/>
+          </w:tcPr>
+          <w:p>
+            <w:pPr>
+              <w:pStyle w:val="Sinespaciado"/>
+              <w:jc w:val="center"/>
+              <w:cnfStyle w:val="000000000000" w:firstRow="0" w:lastRow="0" w:firstColumn="0" w:lastColumn="0" w:oddVBand="0" w:evenVBand="0" w:oddHBand="0" w:evenHBand="0" w:firstRowFirstColumn="0" w:firstRowLastColumn="0" w:lastRowFirstColumn="0" w:lastRowLastColumn="0"/>
+              <w:rPr>
+                <w:lang w:val="en-US"/>
+              </w:rPr>
+            </w:pPr>
+            <w:r>
+              <w:rPr>
+                <w:lang w:val="en-US"/>
+              </w:rPr>
+              <w:t>May 3rd</w:t>
+            </w:r>
+          </w:p>
+        </w:tc>
+        <w:tc>
+          <w:tcPr>
+            <w:tcW w:w="1701" w:type="dxa"/>
+          </w:tcPr>
+          <w:p>
+            <w:pPr>
+              <w:pStyle w:val="Sinespaciado"/>
+              <w:jc w:val="center"/>
+              <w:cnfStyle w:val="000000000000" w:firstRow="0" w:lastRow="0" w:firstColumn="0" w:lastColumn="0" w:oddVBand="0" w:evenVBand="0" w:oddHBand="0" w:evenHBand="0" w:firstRowFirstColumn="0" w:firstRowLastColumn="0" w:lastRowFirstColumn="0" w:lastRowLastColumn="0"/>
+              <w:rPr>
+                <w:lang w:val="en-US"/>
+              </w:rPr>
+            </w:pPr>
+            <w:r>
+              <w:rPr>
+                <w:lang w:val="en-US"/>
+              </w:rPr>
+              <w:t>Pablo R</w:t>
+            </w:r>
+          </w:p>
+        </w:tc>
+        <w:tc>
+          <w:tcPr>
+            <w:tcW w:w="1417" w:type="dxa"/>
+          </w:tcPr>
+          <w:p>
+            <w:pPr>
+              <w:pStyle w:val="Sinespaciado"/>
+              <w:jc w:val="center"/>
+              <w:cnfStyle w:val="000000000000" w:firstRow="0" w:lastRow="0" w:firstColumn="0" w:lastColumn="0" w:oddVBand="0" w:evenVBand="0" w:oddHBand="0" w:evenHBand="0" w:firstRowFirstColumn="0" w:firstRowLastColumn="0" w:lastRowFirstColumn="0" w:lastRowLastColumn="0"/>
+              <w:rPr>
+                <w:lang w:val="en-US"/>
+              </w:rPr>
+            </w:pPr>
+            <w:r>
+              <w:rPr>
+                <w:lang w:val="en-US"/>
+              </w:rPr>
+              <w:t>4h</w:t>
+            </w:r>
+          </w:p>
+        </w:tc>
+      </w:tr>
+      <w:tr>
+        <w:trPr>
+          <w:cnfStyle w:val="000000100000" w:firstRow="0" w:lastRow="0" w:firstColumn="0" w:lastColumn="0" w:oddVBand="0" w:evenVBand="0" w:oddHBand="1" w:evenHBand="0" w:firstRowFirstColumn="0" w:firstRowLastColumn="0" w:lastRowFirstColumn="0" w:lastRowLastColumn="0"/>
+          <w:trHeight w:val="293"/>
+        </w:trPr>
+        <w:tc>
+          <w:tcPr>
+            <w:cnfStyle w:val="001000000000" w:firstRow="0" w:lastRow="0" w:firstColumn="1" w:lastColumn="0" w:oddVBand="0" w:evenVBand="0" w:oddHBand="0" w:evenHBand="0" w:firstRowFirstColumn="0" w:firstRowLastColumn="0" w:lastRowFirstColumn="0" w:lastRowLastColumn="0"/>
+            <w:tcW w:w="2012" w:type="dxa"/>
+          </w:tcPr>
+          <w:p>
+            <w:pPr>
+              <w:pStyle w:val="Sinespaciado"/>
+              <w:jc w:val="center"/>
+              <w:rPr>
+                <w:b w:val="0"/>
+                <w:lang w:val="en-US"/>
+              </w:rPr>
+            </w:pPr>
+            <w:r>
+              <w:rPr>
+                <w:b w:val="0"/>
+                <w:lang w:val="en-US"/>
+              </w:rPr>
               <w:t>Rehearsal</w:t>
             </w:r>
           </w:p>
@@ -23678,16 +24273,16 @@
             <w:pPr>
               <w:pStyle w:val="Sinespaciado"/>
               <w:jc w:val="center"/>
-              <w:cnfStyle w:val="000000000000" w:firstRow="0" w:lastRow="0" w:firstColumn="0" w:lastColumn="0" w:oddVBand="0" w:evenVBand="0" w:oddHBand="0" w:evenHBand="0" w:firstRowFirstColumn="0" w:firstRowLastColumn="0" w:lastRowFirstColumn="0" w:lastRowLastColumn="0"/>
-              <w:rPr>
-                <w:lang w:val="en-US"/>
-              </w:rPr>
-            </w:pPr>
-            <w:r>
-              <w:rPr>
-                <w:lang w:val="en-US"/>
-              </w:rPr>
-              <w:t>April 20th</w:t>
+              <w:cnfStyle w:val="000000100000" w:firstRow="0" w:lastRow="0" w:firstColumn="0" w:lastColumn="0" w:oddVBand="0" w:evenVBand="0" w:oddHBand="1" w:evenHBand="0" w:firstRowFirstColumn="0" w:firstRowLastColumn="0" w:lastRowFirstColumn="0" w:lastRowLastColumn="0"/>
+              <w:rPr>
+                <w:lang w:val="en-US"/>
+              </w:rPr>
+            </w:pPr>
+            <w:r>
+              <w:rPr>
+                <w:lang w:val="en-US"/>
+              </w:rPr>
+              <w:t>May 3rd</w:t>
             </w:r>
           </w:p>
         </w:tc>
@@ -23699,16 +24294,16 @@
             <w:pPr>
               <w:pStyle w:val="Sinespaciado"/>
               <w:jc w:val="center"/>
-              <w:cnfStyle w:val="000000000000" w:firstRow="0" w:lastRow="0" w:firstColumn="0" w:lastColumn="0" w:oddVBand="0" w:evenVBand="0" w:oddHBand="0" w:evenHBand="0" w:firstRowFirstColumn="0" w:firstRowLastColumn="0" w:lastRowFirstColumn="0" w:lastRowLastColumn="0"/>
-              <w:rPr>
-                <w:lang w:val="en-US"/>
-              </w:rPr>
-            </w:pPr>
-            <w:r>
-              <w:rPr>
-                <w:lang w:val="en-US"/>
-              </w:rPr>
-              <w:t>April 21th</w:t>
+              <w:cnfStyle w:val="000000100000" w:firstRow="0" w:lastRow="0" w:firstColumn="0" w:lastColumn="0" w:oddVBand="0" w:evenVBand="0" w:oddHBand="1" w:evenHBand="0" w:firstRowFirstColumn="0" w:firstRowLastColumn="0" w:lastRowFirstColumn="0" w:lastRowLastColumn="0"/>
+              <w:rPr>
+                <w:lang w:val="en-US"/>
+              </w:rPr>
+            </w:pPr>
+            <w:r>
+              <w:rPr>
+                <w:lang w:val="en-US"/>
+              </w:rPr>
+              <w:t>May 3d</w:t>
             </w:r>
           </w:p>
         </w:tc>
@@ -23720,7 +24315,7 @@
             <w:pPr>
               <w:pStyle w:val="Sinespaciado"/>
               <w:jc w:val="center"/>
-              <w:cnfStyle w:val="000000000000" w:firstRow="0" w:lastRow="0" w:firstColumn="0" w:lastColumn="0" w:oddVBand="0" w:evenVBand="0" w:oddHBand="0" w:evenHBand="0" w:firstRowFirstColumn="0" w:firstRowLastColumn="0" w:lastRowFirstColumn="0" w:lastRowLastColumn="0"/>
+              <w:cnfStyle w:val="000000100000" w:firstRow="0" w:lastRow="0" w:firstColumn="0" w:lastColumn="0" w:oddVBand="0" w:evenVBand="0" w:oddHBand="1" w:evenHBand="0" w:firstRowFirstColumn="0" w:firstRowLastColumn="0" w:lastRowFirstColumn="0" w:lastRowLastColumn="0"/>
               <w:rPr>
                 <w:lang w:val="en-US"/>
               </w:rPr>
@@ -23741,7 +24336,7 @@
             <w:pPr>
               <w:pStyle w:val="Sinespaciado"/>
               <w:jc w:val="center"/>
-              <w:cnfStyle w:val="000000000000" w:firstRow="0" w:lastRow="0" w:firstColumn="0" w:lastColumn="0" w:oddVBand="0" w:evenVBand="0" w:oddHBand="0" w:evenHBand="0" w:firstRowFirstColumn="0" w:firstRowLastColumn="0" w:lastRowFirstColumn="0" w:lastRowLastColumn="0"/>
+              <w:cnfStyle w:val="000000100000" w:firstRow="0" w:lastRow="0" w:firstColumn="0" w:lastColumn="0" w:oddVBand="0" w:evenVBand="0" w:oddHBand="1" w:evenHBand="0" w:firstRowFirstColumn="0" w:firstRowLastColumn="0" w:lastRowFirstColumn="0" w:lastRowLastColumn="0"/>
               <w:rPr>
                 <w:lang w:val="en-US"/>
               </w:rPr>
@@ -23756,6 +24351,1275 @@
         </w:tc>
       </w:tr>
     </w:tbl>
+    <w:p>
+      <w:pPr>
+        <w:rPr>
+          <w:lang w:val="en-US"/>
+        </w:rPr>
+      </w:pPr>
+    </w:p>
+    <w:p>
+      <w:pPr>
+        <w:pStyle w:val="Ttulo1"/>
+        <w:rPr>
+          <w:lang w:val="en-US"/>
+        </w:rPr>
+      </w:pPr>
+      <w:bookmarkStart w:id="16" w:name="_Toc4785389"/>
+      <w:r>
+        <w:rPr>
+          <w:lang w:val="en-US"/>
+        </w:rPr>
+        <w:t>Piloting plan</w:t>
+      </w:r>
+      <w:bookmarkEnd w:id="16"/>
+    </w:p>
+    <w:p>
+      <w:pPr>
+        <w:rPr>
+          <w:lang w:val="en-US"/>
+        </w:rPr>
+      </w:pPr>
+      <w:r>
+        <w:rPr>
+          <w:lang w:val="en-US"/>
+        </w:rPr>
+        <w:t xml:space="preserve">Our piloting plan will consist of: </w:t>
+      </w:r>
+    </w:p>
+    <w:p>
+      <w:pPr>
+        <w:pStyle w:val="Prrafodelista"/>
+        <w:numPr>
+          <w:ilvl w:val="0"/>
+          <w:numId w:val="22"/>
+        </w:numPr>
+        <w:rPr>
+          <w:lang w:val="en-US"/>
+        </w:rPr>
+      </w:pPr>
+      <w:r>
+        <w:rPr>
+          <w:lang w:val="en-US"/>
+        </w:rPr>
+        <w:t xml:space="preserve">Creating a user manual with implemented core functions about our application so that pilot users may know what actions they can do in it. This manual can contain pictures or links to videos to explain its use. </w:t>
+      </w:r>
+    </w:p>
+    <w:p>
+      <w:pPr>
+        <w:pStyle w:val="Prrafodelista"/>
+        <w:numPr>
+          <w:ilvl w:val="0"/>
+          <w:numId w:val="22"/>
+        </w:numPr>
+        <w:rPr>
+          <w:lang w:val="en-US"/>
+        </w:rPr>
+      </w:pPr>
+      <w:r>
+        <w:rPr>
+          <w:lang w:val="en-US"/>
+        </w:rPr>
+        <w:t>Creating a test case suite for pilot users to execute it.</w:t>
+      </w:r>
+    </w:p>
+    <w:p>
+      <w:pPr>
+        <w:pStyle w:val="Prrafodelista"/>
+        <w:numPr>
+          <w:ilvl w:val="0"/>
+          <w:numId w:val="22"/>
+        </w:numPr>
+        <w:rPr>
+          <w:lang w:val="en-US"/>
+        </w:rPr>
+      </w:pPr>
+      <w:r>
+        <w:rPr>
+          <w:lang w:val="en-US"/>
+        </w:rPr>
+        <w:t>Creating an environment where users can try our application and give them credentials to log in and try it.</w:t>
+      </w:r>
+    </w:p>
+    <w:p>
+      <w:pPr>
+        <w:pStyle w:val="Prrafodelista"/>
+        <w:numPr>
+          <w:ilvl w:val="0"/>
+          <w:numId w:val="22"/>
+        </w:numPr>
+        <w:rPr>
+          <w:lang w:val="en-US"/>
+        </w:rPr>
+      </w:pPr>
+      <w:r>
+        <w:rPr>
+          <w:lang w:val="en-US"/>
+        </w:rPr>
+        <w:t>Creating a form in order to know users’ opinions and get feedback to improve our product.</w:t>
+      </w:r>
+    </w:p>
+    <w:p>
+      <w:pPr>
+        <w:pStyle w:val="Prrafodelista"/>
+        <w:numPr>
+          <w:ilvl w:val="0"/>
+          <w:numId w:val="22"/>
+        </w:numPr>
+        <w:rPr>
+          <w:lang w:val="en-US"/>
+        </w:rPr>
+      </w:pPr>
+      <w:r>
+        <w:rPr>
+          <w:lang w:val="en-US"/>
+        </w:rPr>
+        <w:t>Collect feedback from them, use it to improve our product and send them a new test case suit to receive new information.</w:t>
+      </w:r>
+    </w:p>
+    <w:p>
+      <w:pPr>
+        <w:pStyle w:val="Ttulo2"/>
+        <w:rPr>
+          <w:lang w:val="en-US"/>
+        </w:rPr>
+      </w:pPr>
+      <w:bookmarkStart w:id="17" w:name="_Toc4785390"/>
+      <w:r>
+        <w:rPr>
+          <w:lang w:val="en-US"/>
+        </w:rPr>
+        <w:t>Test case suite</w:t>
+      </w:r>
+      <w:bookmarkEnd w:id="17"/>
+    </w:p>
+    <w:p>
+      <w:pPr>
+        <w:pStyle w:val="Ttulo3"/>
+        <w:rPr>
+          <w:lang w:val="en-US"/>
+        </w:rPr>
+      </w:pPr>
+      <w:bookmarkStart w:id="18" w:name="_Toc4785391"/>
+      <w:r>
+        <w:rPr>
+          <w:lang w:val="en-US"/>
+        </w:rPr>
+        <w:t>Not logged user</w:t>
+      </w:r>
+      <w:bookmarkEnd w:id="18"/>
+      <w:r>
+        <w:rPr>
+          <w:lang w:val="en-US"/>
+        </w:rPr>
+        <w:t xml:space="preserve"> </w:t>
+      </w:r>
+    </w:p>
+    <w:p>
+      <w:pPr>
+        <w:pStyle w:val="Prrafodelista"/>
+        <w:numPr>
+          <w:ilvl w:val="0"/>
+          <w:numId w:val="34"/>
+        </w:numPr>
+        <w:rPr>
+          <w:lang w:val="en-US"/>
+        </w:rPr>
+      </w:pPr>
+      <w:r>
+        <w:rPr>
+          <w:lang w:val="en-US"/>
+        </w:rPr>
+        <w:t>List and search public capsules</w:t>
+      </w:r>
+    </w:p>
+    <w:p>
+      <w:pPr>
+        <w:pStyle w:val="Prrafodelista"/>
+        <w:numPr>
+          <w:ilvl w:val="0"/>
+          <w:numId w:val="34"/>
+        </w:numPr>
+        <w:rPr>
+          <w:lang w:val="en-US"/>
+        </w:rPr>
+      </w:pPr>
+      <w:r>
+        <w:rPr>
+          <w:lang w:val="en-US"/>
+        </w:rPr>
+        <w:t>Display public capsules</w:t>
+      </w:r>
+    </w:p>
+    <w:p>
+      <w:pPr>
+        <w:pStyle w:val="Ttulo3"/>
+        <w:rPr>
+          <w:lang w:val="en-US"/>
+        </w:rPr>
+      </w:pPr>
+      <w:r>
+        <w:rPr>
+          <w:lang w:val="en-US"/>
+        </w:rPr>
+        <w:t>User sign up</w:t>
+      </w:r>
+    </w:p>
+    <w:p>
+      <w:pPr>
+        <w:pStyle w:val="Prrafodelista"/>
+        <w:numPr>
+          <w:ilvl w:val="0"/>
+          <w:numId w:val="35"/>
+        </w:numPr>
+        <w:rPr>
+          <w:lang w:val="en-US"/>
+        </w:rPr>
+      </w:pPr>
+      <w:r>
+        <w:rPr>
+          <w:lang w:val="en-US"/>
+        </w:rPr>
+        <w:t>Sign up as a new user</w:t>
+      </w:r>
+    </w:p>
+    <w:p>
+      <w:pPr>
+        <w:pStyle w:val="Prrafodelista"/>
+        <w:numPr>
+          <w:ilvl w:val="0"/>
+          <w:numId w:val="35"/>
+        </w:numPr>
+        <w:rPr>
+          <w:lang w:val="en-US"/>
+        </w:rPr>
+      </w:pPr>
+      <w:r>
+        <w:rPr>
+          <w:lang w:val="en-US"/>
+        </w:rPr>
+        <w:t>Edit user notification mail and Twitter account</w:t>
+      </w:r>
+    </w:p>
+    <w:p>
+      <w:pPr>
+        <w:pStyle w:val="Ttulo3"/>
+        <w:rPr>
+          <w:lang w:val="en-US"/>
+        </w:rPr>
+      </w:pPr>
+      <w:bookmarkStart w:id="19" w:name="_Toc4785393"/>
+      <w:r>
+        <w:rPr>
+          <w:lang w:val="en-US"/>
+        </w:rPr>
+        <w:t>Premium capsules</w:t>
+      </w:r>
+      <w:bookmarkEnd w:id="19"/>
+      <w:r>
+        <w:rPr>
+          <w:lang w:val="en-US"/>
+        </w:rPr>
+        <w:t xml:space="preserve"> </w:t>
+      </w:r>
+    </w:p>
+    <w:p>
+      <w:pPr>
+        <w:pStyle w:val="Prrafodelista"/>
+        <w:numPr>
+          <w:ilvl w:val="0"/>
+          <w:numId w:val="24"/>
+        </w:numPr>
+        <w:rPr>
+          <w:lang w:val="en-US"/>
+        </w:rPr>
+      </w:pPr>
+      <w:r>
+        <w:rPr>
+          <w:lang w:val="en-US"/>
+        </w:rPr>
+        <w:t xml:space="preserve">Create a </w:t>
+      </w:r>
+      <w:r>
+        <w:rPr>
+          <w:lang w:val="en-US"/>
+        </w:rPr>
+        <w:t>premium</w:t>
+      </w:r>
+      <w:r>
+        <w:rPr>
+          <w:lang w:val="en-US"/>
+        </w:rPr>
+        <w:t xml:space="preserve"> capsule</w:t>
+      </w:r>
+    </w:p>
+    <w:p>
+      <w:pPr>
+        <w:pStyle w:val="Prrafodelista"/>
+        <w:numPr>
+          <w:ilvl w:val="0"/>
+          <w:numId w:val="24"/>
+        </w:numPr>
+        <w:rPr>
+          <w:lang w:val="en-US"/>
+        </w:rPr>
+      </w:pPr>
+      <w:r>
+        <w:rPr>
+          <w:lang w:val="en-US"/>
+        </w:rPr>
+        <w:t>Pay for the capsule</w:t>
+      </w:r>
+    </w:p>
+    <w:p>
+      <w:pPr>
+        <w:pStyle w:val="Prrafodelista"/>
+        <w:numPr>
+          <w:ilvl w:val="0"/>
+          <w:numId w:val="24"/>
+        </w:numPr>
+        <w:rPr>
+          <w:lang w:val="en-US"/>
+        </w:rPr>
+      </w:pPr>
+      <w:r>
+        <w:rPr>
+          <w:lang w:val="en-US"/>
+        </w:rPr>
+        <w:t xml:space="preserve">Edit capsule </w:t>
+      </w:r>
+    </w:p>
+    <w:p>
+      <w:pPr>
+        <w:pStyle w:val="Prrafodelista"/>
+        <w:numPr>
+          <w:ilvl w:val="0"/>
+          <w:numId w:val="24"/>
+        </w:numPr>
+        <w:rPr>
+          <w:lang w:val="en-US"/>
+        </w:rPr>
+      </w:pPr>
+      <w:r>
+        <w:rPr>
+          <w:lang w:val="en-US"/>
+        </w:rPr>
+        <w:t xml:space="preserve">Edit module </w:t>
+      </w:r>
+    </w:p>
+    <w:p>
+      <w:pPr>
+        <w:pStyle w:val="Prrafodelista"/>
+        <w:numPr>
+          <w:ilvl w:val="0"/>
+          <w:numId w:val="24"/>
+        </w:numPr>
+        <w:rPr>
+          <w:lang w:val="en-US"/>
+        </w:rPr>
+      </w:pPr>
+      <w:r>
+        <w:rPr>
+          <w:lang w:val="en-US"/>
+        </w:rPr>
+        <w:t>Delete module</w:t>
+      </w:r>
+    </w:p>
+    <w:p>
+      <w:pPr>
+        <w:pStyle w:val="Prrafodelista"/>
+        <w:numPr>
+          <w:ilvl w:val="0"/>
+          <w:numId w:val="24"/>
+        </w:numPr>
+        <w:rPr>
+          <w:lang w:val="en-US"/>
+        </w:rPr>
+      </w:pPr>
+      <w:r>
+        <w:rPr>
+          <w:lang w:val="en-US"/>
+        </w:rPr>
+        <w:t>Delete capsule</w:t>
+      </w:r>
+    </w:p>
+    <w:p>
+      <w:pPr>
+        <w:ind w:left="360" w:firstLine="0"/>
+        <w:rPr>
+          <w:lang w:val="en-US"/>
+        </w:rPr>
+      </w:pPr>
+    </w:p>
+    <w:p>
+      <w:pPr>
+        <w:ind w:left="360" w:firstLine="0"/>
+        <w:rPr>
+          <w:lang w:val="en-US"/>
+        </w:rPr>
+      </w:pPr>
+    </w:p>
+    <w:p>
+      <w:pPr>
+        <w:pStyle w:val="Ttulo2"/>
+        <w:rPr>
+          <w:lang w:val="en-US"/>
+        </w:rPr>
+      </w:pPr>
+      <w:bookmarkStart w:id="20" w:name="_Toc4785394"/>
+      <w:r>
+        <w:rPr>
+          <w:lang w:val="en-US"/>
+        </w:rPr>
+        <w:lastRenderedPageBreak/>
+        <w:t>Important dates for our piloting plan</w:t>
+      </w:r>
+      <w:bookmarkEnd w:id="20"/>
+      <w:r>
+        <w:rPr>
+          <w:lang w:val="en-US"/>
+        </w:rPr>
+        <w:t xml:space="preserve"> in the future.</w:t>
+      </w:r>
+    </w:p>
+    <w:p>
+      <w:pPr>
+        <w:rPr>
+          <w:lang w:val="en-US"/>
+        </w:rPr>
+      </w:pPr>
+    </w:p>
+    <w:tbl>
+      <w:tblPr>
+        <w:tblStyle w:val="Tablaconcuadrcula5oscura-nfasis1"/>
+        <w:tblW w:w="8958" w:type="dxa"/>
+        <w:tblInd w:w="-453" w:type="dxa"/>
+        <w:tblLayout w:type="fixed"/>
+        <w:tblLook w:val="04A0" w:firstRow="1" w:lastRow="0" w:firstColumn="1" w:lastColumn="0" w:noHBand="0" w:noVBand="1"/>
+      </w:tblPr>
+      <w:tblGrid>
+        <w:gridCol w:w="2438"/>
+        <w:gridCol w:w="3827"/>
+        <w:gridCol w:w="2693"/>
+      </w:tblGrid>
+      <w:tr>
+        <w:trPr>
+          <w:cnfStyle w:val="100000000000" w:firstRow="1" w:lastRow="0" w:firstColumn="0" w:lastColumn="0" w:oddVBand="0" w:evenVBand="0" w:oddHBand="0" w:evenHBand="0" w:firstRowFirstColumn="0" w:firstRowLastColumn="0" w:lastRowFirstColumn="0" w:lastRowLastColumn="0"/>
+        </w:trPr>
+        <w:tc>
+          <w:tcPr>
+            <w:cnfStyle w:val="001000000000" w:firstRow="0" w:lastRow="0" w:firstColumn="1" w:lastColumn="0" w:oddVBand="0" w:evenVBand="0" w:oddHBand="0" w:evenHBand="0" w:firstRowFirstColumn="0" w:firstRowLastColumn="0" w:lastRowFirstColumn="0" w:lastRowLastColumn="0"/>
+            <w:tcW w:w="2438" w:type="dxa"/>
+            <w:tcBorders>
+              <w:top w:val="nil"/>
+              <w:left w:val="nil"/>
+              <w:bottom w:val="single" w:sz="4" w:space="0" w:color="auto"/>
+              <w:right w:val="single" w:sz="4" w:space="0" w:color="auto"/>
+            </w:tcBorders>
+          </w:tcPr>
+          <w:p>
+            <w:pPr>
+              <w:pStyle w:val="Sinespaciado"/>
+              <w:jc w:val="center"/>
+            </w:pPr>
+            <w:r>
+              <w:rPr>
+                <w:lang w:val="en-US"/>
+              </w:rPr>
+              <w:t>Date</w:t>
+            </w:r>
+          </w:p>
+        </w:tc>
+        <w:tc>
+          <w:tcPr>
+            <w:tcW w:w="3827" w:type="dxa"/>
+            <w:tcBorders>
+              <w:top w:val="nil"/>
+              <w:left w:val="single" w:sz="4" w:space="0" w:color="auto"/>
+              <w:bottom w:val="nil"/>
+              <w:right w:val="single" w:sz="4" w:space="0" w:color="auto"/>
+            </w:tcBorders>
+          </w:tcPr>
+          <w:p>
+            <w:pPr>
+              <w:pStyle w:val="Sinespaciado"/>
+              <w:jc w:val="center"/>
+              <w:cnfStyle w:val="100000000000" w:firstRow="1" w:lastRow="0" w:firstColumn="0" w:lastColumn="0" w:oddVBand="0" w:evenVBand="0" w:oddHBand="0" w:evenHBand="0" w:firstRowFirstColumn="0" w:firstRowLastColumn="0" w:lastRowFirstColumn="0" w:lastRowLastColumn="0"/>
+              <w:rPr>
+                <w:b w:val="0"/>
+                <w:bCs w:val="0"/>
+              </w:rPr>
+            </w:pPr>
+            <w:r>
+              <w:rPr>
+                <w:lang w:val="en-US"/>
+              </w:rPr>
+              <w:t>Description</w:t>
+            </w:r>
+          </w:p>
+        </w:tc>
+        <w:tc>
+          <w:tcPr>
+            <w:tcW w:w="2693" w:type="dxa"/>
+            <w:tcBorders>
+              <w:top w:val="nil"/>
+              <w:left w:val="single" w:sz="4" w:space="0" w:color="auto"/>
+              <w:bottom w:val="nil"/>
+              <w:right w:val="single" w:sz="4" w:space="0" w:color="auto"/>
+            </w:tcBorders>
+          </w:tcPr>
+          <w:p>
+            <w:pPr>
+              <w:pStyle w:val="Sinespaciado"/>
+              <w:jc w:val="center"/>
+              <w:cnfStyle w:val="100000000000" w:firstRow="1" w:lastRow="0" w:firstColumn="0" w:lastColumn="0" w:oddVBand="0" w:evenVBand="0" w:oddHBand="0" w:evenHBand="0" w:firstRowFirstColumn="0" w:firstRowLastColumn="0" w:lastRowFirstColumn="0" w:lastRowLastColumn="0"/>
+            </w:pPr>
+            <w:r>
+              <w:rPr>
+                <w:lang w:val="en-US"/>
+              </w:rPr>
+              <w:t>Person in charge</w:t>
+            </w:r>
+          </w:p>
+        </w:tc>
+      </w:tr>
+      <w:tr>
+        <w:trPr>
+          <w:cnfStyle w:val="000000100000" w:firstRow="0" w:lastRow="0" w:firstColumn="0" w:lastColumn="0" w:oddVBand="0" w:evenVBand="0" w:oddHBand="1" w:evenHBand="0" w:firstRowFirstColumn="0" w:firstRowLastColumn="0" w:lastRowFirstColumn="0" w:lastRowLastColumn="0"/>
+          <w:trHeight w:val="293"/>
+        </w:trPr>
+        <w:tc>
+          <w:tcPr>
+            <w:cnfStyle w:val="001000000000" w:firstRow="0" w:lastRow="0" w:firstColumn="1" w:lastColumn="0" w:oddVBand="0" w:evenVBand="0" w:oddHBand="0" w:evenHBand="0" w:firstRowFirstColumn="0" w:firstRowLastColumn="0" w:lastRowFirstColumn="0" w:lastRowLastColumn="0"/>
+            <w:tcW w:w="2438" w:type="dxa"/>
+            <w:tcBorders>
+              <w:top w:val="single" w:sz="4" w:space="0" w:color="auto"/>
+              <w:bottom w:val="single" w:sz="4" w:space="0" w:color="auto"/>
+            </w:tcBorders>
+          </w:tcPr>
+          <w:p>
+            <w:pPr>
+              <w:pStyle w:val="Sinespaciado"/>
+              <w:jc w:val="center"/>
+              <w:rPr>
+                <w:b w:val="0"/>
+                <w:lang w:val="en-US"/>
+              </w:rPr>
+            </w:pPr>
+            <w:r>
+              <w:t>12/04/19 – 22/04/19</w:t>
+            </w:r>
+          </w:p>
+        </w:tc>
+        <w:tc>
+          <w:tcPr>
+            <w:tcW w:w="3827" w:type="dxa"/>
+            <w:tcBorders>
+              <w:top w:val="nil"/>
+              <w:bottom w:val="nil"/>
+            </w:tcBorders>
+          </w:tcPr>
+          <w:p>
+            <w:pPr>
+              <w:pStyle w:val="Sinespaciado"/>
+              <w:jc w:val="center"/>
+              <w:cnfStyle w:val="000000100000" w:firstRow="0" w:lastRow="0" w:firstColumn="0" w:lastColumn="0" w:oddVBand="0" w:evenVBand="0" w:oddHBand="1" w:evenHBand="0" w:firstRowFirstColumn="0" w:firstRowLastColumn="0" w:lastRowFirstColumn="0" w:lastRowLastColumn="0"/>
+              <w:rPr>
+                <w:lang w:val="en-US"/>
+              </w:rPr>
+            </w:pPr>
+            <w:r>
+              <w:rPr>
+                <w:lang w:val="en-US"/>
+              </w:rPr>
+              <w:t>Pilot users receive and fill new form</w:t>
+            </w:r>
+          </w:p>
+        </w:tc>
+        <w:tc>
+          <w:tcPr>
+            <w:tcW w:w="2693" w:type="dxa"/>
+            <w:tcBorders>
+              <w:top w:val="nil"/>
+              <w:bottom w:val="nil"/>
+            </w:tcBorders>
+          </w:tcPr>
+          <w:p>
+            <w:pPr>
+              <w:pStyle w:val="Sinespaciado"/>
+              <w:jc w:val="center"/>
+              <w:cnfStyle w:val="000000100000" w:firstRow="0" w:lastRow="0" w:firstColumn="0" w:lastColumn="0" w:oddVBand="0" w:evenVBand="0" w:oddHBand="1" w:evenHBand="0" w:firstRowFirstColumn="0" w:firstRowLastColumn="0" w:lastRowFirstColumn="0" w:lastRowLastColumn="0"/>
+              <w:rPr>
+                <w:lang w:val="en-US"/>
+              </w:rPr>
+            </w:pPr>
+            <w:r>
+              <w:t>Adrián</w:t>
+            </w:r>
+            <w:r>
+              <w:t xml:space="preserve"> C</w:t>
+            </w:r>
+          </w:p>
+        </w:tc>
+      </w:tr>
+      <w:tr>
+        <w:trPr>
+          <w:trHeight w:val="293"/>
+        </w:trPr>
+        <w:tc>
+          <w:tcPr>
+            <w:cnfStyle w:val="001000000000" w:firstRow="0" w:lastRow="0" w:firstColumn="1" w:lastColumn="0" w:oddVBand="0" w:evenVBand="0" w:oddHBand="0" w:evenHBand="0" w:firstRowFirstColumn="0" w:firstRowLastColumn="0" w:lastRowFirstColumn="0" w:lastRowLastColumn="0"/>
+            <w:tcW w:w="2438" w:type="dxa"/>
+            <w:tcBorders>
+              <w:top w:val="single" w:sz="4" w:space="0" w:color="auto"/>
+              <w:bottom w:val="single" w:sz="4" w:space="0" w:color="auto"/>
+            </w:tcBorders>
+          </w:tcPr>
+          <w:p>
+            <w:pPr>
+              <w:pStyle w:val="Sinespaciado"/>
+              <w:jc w:val="center"/>
+              <w:rPr>
+                <w:b w:val="0"/>
+                <w:lang w:val="en-US"/>
+              </w:rPr>
+            </w:pPr>
+            <w:r>
+              <w:t>22/04/19</w:t>
+            </w:r>
+          </w:p>
+        </w:tc>
+        <w:tc>
+          <w:tcPr>
+            <w:tcW w:w="3827" w:type="dxa"/>
+            <w:tcBorders>
+              <w:top w:val="nil"/>
+              <w:bottom w:val="nil"/>
+            </w:tcBorders>
+          </w:tcPr>
+          <w:p>
+            <w:pPr>
+              <w:pStyle w:val="Sinespaciado"/>
+              <w:jc w:val="center"/>
+              <w:cnfStyle w:val="000000000000" w:firstRow="0" w:lastRow="0" w:firstColumn="0" w:lastColumn="0" w:oddVBand="0" w:evenVBand="0" w:oddHBand="0" w:evenHBand="0" w:firstRowFirstColumn="0" w:firstRowLastColumn="0" w:lastRowFirstColumn="0" w:lastRowLastColumn="0"/>
+              <w:rPr>
+                <w:lang w:val="en-US"/>
+              </w:rPr>
+            </w:pPr>
+            <w:proofErr w:type="spellStart"/>
+            <w:r>
+              <w:t>Receive</w:t>
+            </w:r>
+            <w:proofErr w:type="spellEnd"/>
+            <w:r>
+              <w:t xml:space="preserve"> </w:t>
+            </w:r>
+            <w:proofErr w:type="spellStart"/>
+            <w:r>
+              <w:t>users</w:t>
+            </w:r>
+            <w:proofErr w:type="spellEnd"/>
+            <w:r>
+              <w:t xml:space="preserve"> </w:t>
+            </w:r>
+            <w:proofErr w:type="spellStart"/>
+            <w:r>
+              <w:t>feedback</w:t>
+            </w:r>
+            <w:proofErr w:type="spellEnd"/>
+          </w:p>
+        </w:tc>
+        <w:tc>
+          <w:tcPr>
+            <w:tcW w:w="2693" w:type="dxa"/>
+            <w:tcBorders>
+              <w:top w:val="nil"/>
+              <w:bottom w:val="nil"/>
+            </w:tcBorders>
+          </w:tcPr>
+          <w:p>
+            <w:pPr>
+              <w:pStyle w:val="Sinespaciado"/>
+              <w:jc w:val="center"/>
+              <w:cnfStyle w:val="000000000000" w:firstRow="0" w:lastRow="0" w:firstColumn="0" w:lastColumn="0" w:oddVBand="0" w:evenVBand="0" w:oddHBand="0" w:evenHBand="0" w:firstRowFirstColumn="0" w:firstRowLastColumn="0" w:lastRowFirstColumn="0" w:lastRowLastColumn="0"/>
+              <w:rPr>
+                <w:lang w:val="en-US"/>
+              </w:rPr>
+            </w:pPr>
+            <w:r>
+              <w:t>Adrián C.</w:t>
+            </w:r>
+          </w:p>
+        </w:tc>
+      </w:tr>
+      <w:tr>
+        <w:trPr>
+          <w:cnfStyle w:val="000000100000" w:firstRow="0" w:lastRow="0" w:firstColumn="0" w:lastColumn="0" w:oddVBand="0" w:evenVBand="0" w:oddHBand="1" w:evenHBand="0" w:firstRowFirstColumn="0" w:firstRowLastColumn="0" w:lastRowFirstColumn="0" w:lastRowLastColumn="0"/>
+          <w:trHeight w:val="293"/>
+        </w:trPr>
+        <w:tc>
+          <w:tcPr>
+            <w:cnfStyle w:val="001000000000" w:firstRow="0" w:lastRow="0" w:firstColumn="1" w:lastColumn="0" w:oddVBand="0" w:evenVBand="0" w:oddHBand="0" w:evenHBand="0" w:firstRowFirstColumn="0" w:firstRowLastColumn="0" w:lastRowFirstColumn="0" w:lastRowLastColumn="0"/>
+            <w:tcW w:w="2438" w:type="dxa"/>
+            <w:tcBorders>
+              <w:top w:val="single" w:sz="4" w:space="0" w:color="auto"/>
+              <w:bottom w:val="single" w:sz="4" w:space="0" w:color="auto"/>
+            </w:tcBorders>
+          </w:tcPr>
+          <w:p>
+            <w:pPr>
+              <w:pStyle w:val="Sinespaciado"/>
+              <w:jc w:val="center"/>
+              <w:rPr>
+                <w:b w:val="0"/>
+                <w:lang w:val="en-US"/>
+              </w:rPr>
+            </w:pPr>
+            <w:r>
+              <w:t>22/04/19</w:t>
+            </w:r>
+          </w:p>
+        </w:tc>
+        <w:tc>
+          <w:tcPr>
+            <w:tcW w:w="3827" w:type="dxa"/>
+            <w:tcBorders>
+              <w:top w:val="nil"/>
+              <w:bottom w:val="nil"/>
+            </w:tcBorders>
+          </w:tcPr>
+          <w:p>
+            <w:pPr>
+              <w:pStyle w:val="Sinespaciado"/>
+              <w:jc w:val="center"/>
+              <w:cnfStyle w:val="000000100000" w:firstRow="0" w:lastRow="0" w:firstColumn="0" w:lastColumn="0" w:oddVBand="0" w:evenVBand="0" w:oddHBand="1" w:evenHBand="0" w:firstRowFirstColumn="0" w:firstRowLastColumn="0" w:lastRowFirstColumn="0" w:lastRowLastColumn="0"/>
+              <w:rPr>
+                <w:lang w:val="en-US"/>
+              </w:rPr>
+            </w:pPr>
+            <w:proofErr w:type="spellStart"/>
+            <w:r>
+              <w:t>Planification</w:t>
+            </w:r>
+            <w:proofErr w:type="spellEnd"/>
+            <w:r>
+              <w:t xml:space="preserve"> </w:t>
+            </w:r>
+            <w:proofErr w:type="spellStart"/>
+            <w:r>
+              <w:t>using</w:t>
+            </w:r>
+            <w:proofErr w:type="spellEnd"/>
+            <w:r>
+              <w:t xml:space="preserve"> </w:t>
+            </w:r>
+            <w:proofErr w:type="spellStart"/>
+            <w:r>
+              <w:t>feedback</w:t>
+            </w:r>
+            <w:proofErr w:type="spellEnd"/>
+          </w:p>
+        </w:tc>
+        <w:tc>
+          <w:tcPr>
+            <w:tcW w:w="2693" w:type="dxa"/>
+            <w:tcBorders>
+              <w:top w:val="nil"/>
+              <w:bottom w:val="nil"/>
+            </w:tcBorders>
+          </w:tcPr>
+          <w:p>
+            <w:pPr>
+              <w:pStyle w:val="Sinespaciado"/>
+              <w:jc w:val="center"/>
+              <w:cnfStyle w:val="000000100000" w:firstRow="0" w:lastRow="0" w:firstColumn="0" w:lastColumn="0" w:oddVBand="0" w:evenVBand="0" w:oddHBand="1" w:evenHBand="0" w:firstRowFirstColumn="0" w:firstRowLastColumn="0" w:lastRowFirstColumn="0" w:lastRowLastColumn="0"/>
+              <w:rPr>
+                <w:lang w:val="en-US"/>
+              </w:rPr>
+            </w:pPr>
+            <w:r>
+              <w:rPr>
+                <w:lang w:val="en-US"/>
+              </w:rPr>
+              <w:t>All</w:t>
+            </w:r>
+          </w:p>
+        </w:tc>
+      </w:tr>
+      <w:tr>
+        <w:trPr>
+          <w:trHeight w:val="293"/>
+        </w:trPr>
+        <w:tc>
+          <w:tcPr>
+            <w:cnfStyle w:val="001000000000" w:firstRow="0" w:lastRow="0" w:firstColumn="1" w:lastColumn="0" w:oddVBand="0" w:evenVBand="0" w:oddHBand="0" w:evenHBand="0" w:firstRowFirstColumn="0" w:firstRowLastColumn="0" w:lastRowFirstColumn="0" w:lastRowLastColumn="0"/>
+            <w:tcW w:w="2438" w:type="dxa"/>
+            <w:tcBorders>
+              <w:top w:val="single" w:sz="4" w:space="0" w:color="auto"/>
+              <w:bottom w:val="single" w:sz="4" w:space="0" w:color="auto"/>
+            </w:tcBorders>
+          </w:tcPr>
+          <w:p>
+            <w:pPr>
+              <w:pStyle w:val="Sinespaciado"/>
+              <w:jc w:val="center"/>
+              <w:rPr>
+                <w:b w:val="0"/>
+                <w:lang w:val="en-US"/>
+              </w:rPr>
+            </w:pPr>
+            <w:r>
+              <w:t>22/04/19 – 03/05/19</w:t>
+            </w:r>
+          </w:p>
+        </w:tc>
+        <w:tc>
+          <w:tcPr>
+            <w:tcW w:w="3827" w:type="dxa"/>
+            <w:tcBorders>
+              <w:top w:val="nil"/>
+              <w:bottom w:val="nil"/>
+            </w:tcBorders>
+          </w:tcPr>
+          <w:p>
+            <w:pPr>
+              <w:pStyle w:val="Sinespaciado"/>
+              <w:jc w:val="center"/>
+              <w:cnfStyle w:val="000000000000" w:firstRow="0" w:lastRow="0" w:firstColumn="0" w:lastColumn="0" w:oddVBand="0" w:evenVBand="0" w:oddHBand="0" w:evenHBand="0" w:firstRowFirstColumn="0" w:firstRowLastColumn="0" w:lastRowFirstColumn="0" w:lastRowLastColumn="0"/>
+              <w:rPr>
+                <w:lang w:val="en-US"/>
+              </w:rPr>
+            </w:pPr>
+            <w:proofErr w:type="spellStart"/>
+            <w:r>
+              <w:t>Develop</w:t>
+            </w:r>
+            <w:proofErr w:type="spellEnd"/>
+          </w:p>
+        </w:tc>
+        <w:tc>
+          <w:tcPr>
+            <w:tcW w:w="2693" w:type="dxa"/>
+            <w:tcBorders>
+              <w:top w:val="nil"/>
+              <w:bottom w:val="nil"/>
+            </w:tcBorders>
+          </w:tcPr>
+          <w:p>
+            <w:pPr>
+              <w:pStyle w:val="Sinespaciado"/>
+              <w:jc w:val="center"/>
+              <w:cnfStyle w:val="000000000000" w:firstRow="0" w:lastRow="0" w:firstColumn="0" w:lastColumn="0" w:oddVBand="0" w:evenVBand="0" w:oddHBand="0" w:evenHBand="0" w:firstRowFirstColumn="0" w:firstRowLastColumn="0" w:lastRowFirstColumn="0" w:lastRowLastColumn="0"/>
+              <w:rPr>
+                <w:lang w:val="en-US"/>
+              </w:rPr>
+            </w:pPr>
+            <w:r>
+              <w:rPr>
+                <w:lang w:val="en-US"/>
+              </w:rPr>
+              <w:t>All</w:t>
+            </w:r>
+          </w:p>
+        </w:tc>
+      </w:tr>
+      <w:tr>
+        <w:trPr>
+          <w:cnfStyle w:val="000000100000" w:firstRow="0" w:lastRow="0" w:firstColumn="0" w:lastColumn="0" w:oddVBand="0" w:evenVBand="0" w:oddHBand="1" w:evenHBand="0" w:firstRowFirstColumn="0" w:firstRowLastColumn="0" w:lastRowFirstColumn="0" w:lastRowLastColumn="0"/>
+          <w:trHeight w:val="293"/>
+        </w:trPr>
+        <w:tc>
+          <w:tcPr>
+            <w:cnfStyle w:val="001000000000" w:firstRow="0" w:lastRow="0" w:firstColumn="1" w:lastColumn="0" w:oddVBand="0" w:evenVBand="0" w:oddHBand="0" w:evenHBand="0" w:firstRowFirstColumn="0" w:firstRowLastColumn="0" w:lastRowFirstColumn="0" w:lastRowLastColumn="0"/>
+            <w:tcW w:w="2438" w:type="dxa"/>
+            <w:tcBorders>
+              <w:top w:val="single" w:sz="4" w:space="0" w:color="auto"/>
+              <w:bottom w:val="single" w:sz="4" w:space="0" w:color="auto"/>
+            </w:tcBorders>
+          </w:tcPr>
+          <w:p>
+            <w:pPr>
+              <w:pStyle w:val="Sinespaciado"/>
+              <w:jc w:val="center"/>
+              <w:rPr>
+                <w:b w:val="0"/>
+                <w:lang w:val="en-US"/>
+              </w:rPr>
+            </w:pPr>
+            <w:r>
+              <w:t>04/05/19 -12/05/19</w:t>
+            </w:r>
+          </w:p>
+        </w:tc>
+        <w:tc>
+          <w:tcPr>
+            <w:tcW w:w="3827" w:type="dxa"/>
+            <w:tcBorders>
+              <w:top w:val="nil"/>
+              <w:bottom w:val="nil"/>
+            </w:tcBorders>
+          </w:tcPr>
+          <w:p>
+            <w:pPr>
+              <w:pStyle w:val="Sinespaciado"/>
+              <w:jc w:val="center"/>
+              <w:cnfStyle w:val="000000100000" w:firstRow="0" w:lastRow="0" w:firstColumn="0" w:lastColumn="0" w:oddVBand="0" w:evenVBand="0" w:oddHBand="1" w:evenHBand="0" w:firstRowFirstColumn="0" w:firstRowLastColumn="0" w:lastRowFirstColumn="0" w:lastRowLastColumn="0"/>
+              <w:rPr>
+                <w:lang w:val="en-US"/>
+              </w:rPr>
+            </w:pPr>
+            <w:r>
+              <w:rPr>
+                <w:lang w:val="en-US"/>
+              </w:rPr>
+              <w:t>Pilot users receive and fill last form</w:t>
+            </w:r>
+          </w:p>
+        </w:tc>
+        <w:tc>
+          <w:tcPr>
+            <w:tcW w:w="2693" w:type="dxa"/>
+            <w:tcBorders>
+              <w:top w:val="nil"/>
+              <w:bottom w:val="nil"/>
+            </w:tcBorders>
+          </w:tcPr>
+          <w:p>
+            <w:pPr>
+              <w:pStyle w:val="Sinespaciado"/>
+              <w:jc w:val="center"/>
+              <w:cnfStyle w:val="000000100000" w:firstRow="0" w:lastRow="0" w:firstColumn="0" w:lastColumn="0" w:oddVBand="0" w:evenVBand="0" w:oddHBand="1" w:evenHBand="0" w:firstRowFirstColumn="0" w:firstRowLastColumn="0" w:lastRowFirstColumn="0" w:lastRowLastColumn="0"/>
+              <w:rPr>
+                <w:lang w:val="en-US"/>
+              </w:rPr>
+            </w:pPr>
+            <w:r>
+              <w:t>Adrián C.</w:t>
+            </w:r>
+          </w:p>
+        </w:tc>
+      </w:tr>
+      <w:tr>
+        <w:trPr>
+          <w:trHeight w:val="293"/>
+        </w:trPr>
+        <w:tc>
+          <w:tcPr>
+            <w:cnfStyle w:val="001000000000" w:firstRow="0" w:lastRow="0" w:firstColumn="1" w:lastColumn="0" w:oddVBand="0" w:evenVBand="0" w:oddHBand="0" w:evenHBand="0" w:firstRowFirstColumn="0" w:firstRowLastColumn="0" w:lastRowFirstColumn="0" w:lastRowLastColumn="0"/>
+            <w:tcW w:w="2438" w:type="dxa"/>
+            <w:tcBorders>
+              <w:top w:val="single" w:sz="4" w:space="0" w:color="auto"/>
+              <w:bottom w:val="single" w:sz="4" w:space="0" w:color="auto"/>
+            </w:tcBorders>
+          </w:tcPr>
+          <w:p>
+            <w:pPr>
+              <w:pStyle w:val="Sinespaciado"/>
+              <w:jc w:val="center"/>
+              <w:rPr>
+                <w:b w:val="0"/>
+                <w:lang w:val="en-US"/>
+              </w:rPr>
+            </w:pPr>
+            <w:r>
+              <w:t>12/05/19</w:t>
+            </w:r>
+          </w:p>
+        </w:tc>
+        <w:tc>
+          <w:tcPr>
+            <w:tcW w:w="3827" w:type="dxa"/>
+            <w:tcBorders>
+              <w:top w:val="nil"/>
+              <w:bottom w:val="nil"/>
+            </w:tcBorders>
+          </w:tcPr>
+          <w:p>
+            <w:pPr>
+              <w:pStyle w:val="Sinespaciado"/>
+              <w:jc w:val="center"/>
+              <w:cnfStyle w:val="000000000000" w:firstRow="0" w:lastRow="0" w:firstColumn="0" w:lastColumn="0" w:oddVBand="0" w:evenVBand="0" w:oddHBand="0" w:evenHBand="0" w:firstRowFirstColumn="0" w:firstRowLastColumn="0" w:lastRowFirstColumn="0" w:lastRowLastColumn="0"/>
+              <w:rPr>
+                <w:lang w:val="en-US"/>
+              </w:rPr>
+            </w:pPr>
+            <w:proofErr w:type="spellStart"/>
+            <w:r>
+              <w:t>Receive</w:t>
+            </w:r>
+            <w:proofErr w:type="spellEnd"/>
+            <w:r>
+              <w:t xml:space="preserve"> </w:t>
+            </w:r>
+            <w:proofErr w:type="spellStart"/>
+            <w:r>
+              <w:t>users</w:t>
+            </w:r>
+            <w:proofErr w:type="spellEnd"/>
+            <w:r>
+              <w:t xml:space="preserve"> </w:t>
+            </w:r>
+            <w:proofErr w:type="spellStart"/>
+            <w:r>
+              <w:t>feedback</w:t>
+            </w:r>
+            <w:proofErr w:type="spellEnd"/>
+          </w:p>
+        </w:tc>
+        <w:tc>
+          <w:tcPr>
+            <w:tcW w:w="2693" w:type="dxa"/>
+            <w:tcBorders>
+              <w:top w:val="nil"/>
+              <w:bottom w:val="nil"/>
+            </w:tcBorders>
+          </w:tcPr>
+          <w:p>
+            <w:pPr>
+              <w:pStyle w:val="Sinespaciado"/>
+              <w:jc w:val="center"/>
+              <w:cnfStyle w:val="000000000000" w:firstRow="0" w:lastRow="0" w:firstColumn="0" w:lastColumn="0" w:oddVBand="0" w:evenVBand="0" w:oddHBand="0" w:evenHBand="0" w:firstRowFirstColumn="0" w:firstRowLastColumn="0" w:lastRowFirstColumn="0" w:lastRowLastColumn="0"/>
+              <w:rPr>
+                <w:lang w:val="en-US"/>
+              </w:rPr>
+            </w:pPr>
+            <w:r>
+              <w:t>Adrián C.</w:t>
+            </w:r>
+          </w:p>
+        </w:tc>
+      </w:tr>
+      <w:tr>
+        <w:trPr>
+          <w:cnfStyle w:val="000000100000" w:firstRow="0" w:lastRow="0" w:firstColumn="0" w:lastColumn="0" w:oddVBand="0" w:evenVBand="0" w:oddHBand="1" w:evenHBand="0" w:firstRowFirstColumn="0" w:firstRowLastColumn="0" w:lastRowFirstColumn="0" w:lastRowLastColumn="0"/>
+          <w:trHeight w:val="293"/>
+        </w:trPr>
+        <w:tc>
+          <w:tcPr>
+            <w:cnfStyle w:val="001000000000" w:firstRow="0" w:lastRow="0" w:firstColumn="1" w:lastColumn="0" w:oddVBand="0" w:evenVBand="0" w:oddHBand="0" w:evenHBand="0" w:firstRowFirstColumn="0" w:firstRowLastColumn="0" w:lastRowFirstColumn="0" w:lastRowLastColumn="0"/>
+            <w:tcW w:w="2438" w:type="dxa"/>
+            <w:tcBorders>
+              <w:top w:val="single" w:sz="4" w:space="0" w:color="auto"/>
+              <w:bottom w:val="single" w:sz="4" w:space="0" w:color="auto"/>
+            </w:tcBorders>
+          </w:tcPr>
+          <w:p>
+            <w:pPr>
+              <w:pStyle w:val="Sinespaciado"/>
+              <w:jc w:val="center"/>
+              <w:rPr>
+                <w:b w:val="0"/>
+                <w:lang w:val="en-US"/>
+              </w:rPr>
+            </w:pPr>
+            <w:r>
+              <w:t>13/05/19</w:t>
+            </w:r>
+          </w:p>
+        </w:tc>
+        <w:tc>
+          <w:tcPr>
+            <w:tcW w:w="3827" w:type="dxa"/>
+            <w:tcBorders>
+              <w:top w:val="nil"/>
+              <w:bottom w:val="nil"/>
+            </w:tcBorders>
+          </w:tcPr>
+          <w:p>
+            <w:pPr>
+              <w:pStyle w:val="Sinespaciado"/>
+              <w:jc w:val="center"/>
+              <w:cnfStyle w:val="000000100000" w:firstRow="0" w:lastRow="0" w:firstColumn="0" w:lastColumn="0" w:oddVBand="0" w:evenVBand="0" w:oddHBand="1" w:evenHBand="0" w:firstRowFirstColumn="0" w:firstRowLastColumn="0" w:lastRowFirstColumn="0" w:lastRowLastColumn="0"/>
+              <w:rPr>
+                <w:lang w:val="en-US"/>
+              </w:rPr>
+            </w:pPr>
+            <w:proofErr w:type="spellStart"/>
+            <w:r>
+              <w:t>Planification</w:t>
+            </w:r>
+            <w:proofErr w:type="spellEnd"/>
+            <w:r>
+              <w:t xml:space="preserve"> </w:t>
+            </w:r>
+            <w:proofErr w:type="spellStart"/>
+            <w:r>
+              <w:t>using</w:t>
+            </w:r>
+            <w:proofErr w:type="spellEnd"/>
+            <w:r>
+              <w:t xml:space="preserve"> </w:t>
+            </w:r>
+            <w:proofErr w:type="spellStart"/>
+            <w:r>
+              <w:t>last</w:t>
+            </w:r>
+            <w:proofErr w:type="spellEnd"/>
+            <w:r>
+              <w:t xml:space="preserve"> </w:t>
+            </w:r>
+            <w:proofErr w:type="spellStart"/>
+            <w:r>
+              <w:t>feedback</w:t>
+            </w:r>
+            <w:proofErr w:type="spellEnd"/>
+          </w:p>
+        </w:tc>
+        <w:tc>
+          <w:tcPr>
+            <w:tcW w:w="2693" w:type="dxa"/>
+            <w:tcBorders>
+              <w:top w:val="nil"/>
+              <w:bottom w:val="nil"/>
+            </w:tcBorders>
+          </w:tcPr>
+          <w:p>
+            <w:pPr>
+              <w:pStyle w:val="Sinespaciado"/>
+              <w:jc w:val="center"/>
+              <w:cnfStyle w:val="000000100000" w:firstRow="0" w:lastRow="0" w:firstColumn="0" w:lastColumn="0" w:oddVBand="0" w:evenVBand="0" w:oddHBand="1" w:evenHBand="0" w:firstRowFirstColumn="0" w:firstRowLastColumn="0" w:lastRowFirstColumn="0" w:lastRowLastColumn="0"/>
+              <w:rPr>
+                <w:lang w:val="en-US"/>
+              </w:rPr>
+            </w:pPr>
+            <w:r>
+              <w:rPr>
+                <w:lang w:val="en-US"/>
+              </w:rPr>
+              <w:t>All</w:t>
+            </w:r>
+          </w:p>
+        </w:tc>
+      </w:tr>
+    </w:tbl>
+    <w:p>
+      <w:pPr>
+        <w:pStyle w:val="Ttulo2"/>
+        <w:rPr>
+          <w:lang w:val="en-US"/>
+        </w:rPr>
+      </w:pPr>
+      <w:bookmarkStart w:id="21" w:name="_Toc4785395"/>
+      <w:r>
+        <w:rPr>
+          <w:lang w:val="en-US"/>
+        </w:rPr>
+        <w:t>User form</w:t>
+      </w:r>
+      <w:bookmarkEnd w:id="21"/>
+    </w:p>
+    <w:p>
+      <w:pPr>
+        <w:rPr>
+          <w:lang w:val="en-US"/>
+        </w:rPr>
+      </w:pPr>
+      <w:r>
+        <w:rPr>
+          <w:lang w:val="en-US"/>
+        </w:rPr>
+        <w:t xml:space="preserve">User’s feedback will be collected through the following survey: </w:t>
+      </w:r>
+    </w:p>
+    <w:p>
+      <w:pPr>
+        <w:rPr>
+          <w:lang w:val="en-US"/>
+        </w:rPr>
+      </w:pPr>
+      <w:r>
+        <w:rPr>
+          <w:lang w:val="en-US"/>
+        </w:rPr>
+        <w:t>The survey has been written in Spanish, as it is the main language of all our pilot users.</w:t>
+      </w:r>
+    </w:p>
+    <w:p>
+      <w:pPr>
+        <w:pStyle w:val="Ttulo2"/>
+        <w:rPr>
+          <w:lang w:val="en-US"/>
+        </w:rPr>
+      </w:pPr>
+      <w:bookmarkStart w:id="22" w:name="_Toc4785396"/>
+      <w:r>
+        <w:rPr>
+          <w:lang w:val="en-US"/>
+        </w:rPr>
+        <w:t>User manual</w:t>
+      </w:r>
+      <w:bookmarkEnd w:id="22"/>
+    </w:p>
+    <w:p>
+      <w:pPr>
+        <w:rPr>
+          <w:lang w:val="en-US"/>
+        </w:rPr>
+      </w:pPr>
+      <w:r>
+        <w:rPr>
+          <w:lang w:val="en-US"/>
+        </w:rPr>
+        <w:t>A document on this same deliverable called “User Manual.pdf” includes the information necessary to use our prototype. The aim of that document is to make easier for our pilot users and evaluators to test our application. The form that will be provided to the pilot users will contain a</w:t>
+      </w:r>
+      <w:r>
+        <w:rPr>
+          <w:lang w:val="en-US"/>
+        </w:rPr>
+        <w:t>n</w:t>
+      </w:r>
+      <w:r>
+        <w:rPr>
+          <w:lang w:val="en-US"/>
+        </w:rPr>
+        <w:t xml:space="preserve"> explanation on how answer each of the questions too. A Spanish version will be available for our users, while the English version is the one that will be included in our deliverable for consistency.</w:t>
+      </w:r>
+    </w:p>
+    <w:p>
+      <w:pPr>
+        <w:pStyle w:val="Ttulo2"/>
+        <w:rPr>
+          <w:lang w:val="en-US"/>
+        </w:rPr>
+      </w:pPr>
+      <w:bookmarkStart w:id="23" w:name="_Toc4785397"/>
+      <w:r>
+        <w:rPr>
+          <w:lang w:val="en-US"/>
+        </w:rPr>
+        <w:t>Testing environment and credentials</w:t>
+      </w:r>
+      <w:bookmarkEnd w:id="23"/>
+    </w:p>
+    <w:p>
+      <w:pPr>
+        <w:rPr>
+          <w:lang w:val="en-US"/>
+        </w:rPr>
+      </w:pPr>
+      <w:r>
+        <w:rPr>
+          <w:lang w:val="en-US"/>
+        </w:rPr>
+        <w:t xml:space="preserve">Our pilot users will receive credentials, but they will be told to create a new user from scratch in order to test our signup form. These credentials will only be used in case they are unable to sign </w:t>
+      </w:r>
+      <w:proofErr w:type="spellStart"/>
+      <w:r>
+        <w:rPr>
+          <w:lang w:val="en-US"/>
+        </w:rPr>
+        <w:t>upm</w:t>
+      </w:r>
+      <w:proofErr w:type="spellEnd"/>
+      <w:r>
+        <w:rPr>
+          <w:lang w:val="en-US"/>
+        </w:rPr>
+        <w:t xml:space="preserve"> to our system.</w:t>
+      </w:r>
+      <w:bookmarkStart w:id="24" w:name="_GoBack"/>
+      <w:bookmarkEnd w:id="24"/>
+    </w:p>
     <w:p>
       <w:pPr>
         <w:rPr>
@@ -26213,6 +28077,119 @@
     </w:lvl>
   </w:abstractNum>
   <w:abstractNum w:abstractNumId="17" w15:restartNumberingAfterBreak="0">
+    <w:nsid w:val="4158122E"/>
+    <w:multiLevelType w:val="hybridMultilevel"/>
+    <w:tmpl w:val="32A663B2"/>
+    <w:lvl w:ilvl="0" w:tplc="0C0A0001">
+      <w:start w:val="1"/>
+      <w:numFmt w:val="bullet"/>
+      <w:lvlText w:val=""/>
+      <w:lvlJc w:val="left"/>
+      <w:pPr>
+        <w:ind w:left="1060" w:hanging="360"/>
+      </w:pPr>
+      <w:rPr>
+        <w:rFonts w:ascii="Symbol" w:hAnsi="Symbol" w:hint="default"/>
+      </w:rPr>
+    </w:lvl>
+    <w:lvl w:ilvl="1" w:tplc="0C0A0003" w:tentative="1">
+      <w:start w:val="1"/>
+      <w:numFmt w:val="bullet"/>
+      <w:lvlText w:val="o"/>
+      <w:lvlJc w:val="left"/>
+      <w:pPr>
+        <w:ind w:left="1780" w:hanging="360"/>
+      </w:pPr>
+      <w:rPr>
+        <w:rFonts w:ascii="Courier New" w:hAnsi="Courier New" w:cs="Courier New" w:hint="default"/>
+      </w:rPr>
+    </w:lvl>
+    <w:lvl w:ilvl="2" w:tplc="0C0A0005" w:tentative="1">
+      <w:start w:val="1"/>
+      <w:numFmt w:val="bullet"/>
+      <w:lvlText w:val=""/>
+      <w:lvlJc w:val="left"/>
+      <w:pPr>
+        <w:ind w:left="2500" w:hanging="360"/>
+      </w:pPr>
+      <w:rPr>
+        <w:rFonts w:ascii="Wingdings" w:hAnsi="Wingdings" w:hint="default"/>
+      </w:rPr>
+    </w:lvl>
+    <w:lvl w:ilvl="3" w:tplc="0C0A0001" w:tentative="1">
+      <w:start w:val="1"/>
+      <w:numFmt w:val="bullet"/>
+      <w:lvlText w:val=""/>
+      <w:lvlJc w:val="left"/>
+      <w:pPr>
+        <w:ind w:left="3220" w:hanging="360"/>
+      </w:pPr>
+      <w:rPr>
+        <w:rFonts w:ascii="Symbol" w:hAnsi="Symbol" w:hint="default"/>
+      </w:rPr>
+    </w:lvl>
+    <w:lvl w:ilvl="4" w:tplc="0C0A0003" w:tentative="1">
+      <w:start w:val="1"/>
+      <w:numFmt w:val="bullet"/>
+      <w:lvlText w:val="o"/>
+      <w:lvlJc w:val="left"/>
+      <w:pPr>
+        <w:ind w:left="3940" w:hanging="360"/>
+      </w:pPr>
+      <w:rPr>
+        <w:rFonts w:ascii="Courier New" w:hAnsi="Courier New" w:cs="Courier New" w:hint="default"/>
+      </w:rPr>
+    </w:lvl>
+    <w:lvl w:ilvl="5" w:tplc="0C0A0005" w:tentative="1">
+      <w:start w:val="1"/>
+      <w:numFmt w:val="bullet"/>
+      <w:lvlText w:val=""/>
+      <w:lvlJc w:val="left"/>
+      <w:pPr>
+        <w:ind w:left="4660" w:hanging="360"/>
+      </w:pPr>
+      <w:rPr>
+        <w:rFonts w:ascii="Wingdings" w:hAnsi="Wingdings" w:hint="default"/>
+      </w:rPr>
+    </w:lvl>
+    <w:lvl w:ilvl="6" w:tplc="0C0A0001" w:tentative="1">
+      <w:start w:val="1"/>
+      <w:numFmt w:val="bullet"/>
+      <w:lvlText w:val=""/>
+      <w:lvlJc w:val="left"/>
+      <w:pPr>
+        <w:ind w:left="5380" w:hanging="360"/>
+      </w:pPr>
+      <w:rPr>
+        <w:rFonts w:ascii="Symbol" w:hAnsi="Symbol" w:hint="default"/>
+      </w:rPr>
+    </w:lvl>
+    <w:lvl w:ilvl="7" w:tplc="0C0A0003" w:tentative="1">
+      <w:start w:val="1"/>
+      <w:numFmt w:val="bullet"/>
+      <w:lvlText w:val="o"/>
+      <w:lvlJc w:val="left"/>
+      <w:pPr>
+        <w:ind w:left="6100" w:hanging="360"/>
+      </w:pPr>
+      <w:rPr>
+        <w:rFonts w:ascii="Courier New" w:hAnsi="Courier New" w:cs="Courier New" w:hint="default"/>
+      </w:rPr>
+    </w:lvl>
+    <w:lvl w:ilvl="8" w:tplc="0C0A0005" w:tentative="1">
+      <w:start w:val="1"/>
+      <w:numFmt w:val="bullet"/>
+      <w:lvlText w:val=""/>
+      <w:lvlJc w:val="left"/>
+      <w:pPr>
+        <w:ind w:left="6820" w:hanging="360"/>
+      </w:pPr>
+      <w:rPr>
+        <w:rFonts w:ascii="Wingdings" w:hAnsi="Wingdings" w:hint="default"/>
+      </w:rPr>
+    </w:lvl>
+  </w:abstractNum>
+  <w:abstractNum w:abstractNumId="18" w15:restartNumberingAfterBreak="0">
     <w:nsid w:val="49D406C7"/>
     <w:multiLevelType w:val="hybridMultilevel"/>
     <w:tmpl w:val="44FAB386"/>
@@ -26324,7 +28301,7 @@
       </w:rPr>
     </w:lvl>
   </w:abstractNum>
-  <w:abstractNum w:abstractNumId="18" w15:restartNumberingAfterBreak="0">
+  <w:abstractNum w:abstractNumId="19" w15:restartNumberingAfterBreak="0">
     <w:nsid w:val="4B5408E0"/>
     <w:multiLevelType w:val="hybridMultilevel"/>
     <w:tmpl w:val="66C05E5A"/>
@@ -26437,7 +28414,7 @@
       </w:rPr>
     </w:lvl>
   </w:abstractNum>
-  <w:abstractNum w:abstractNumId="19" w15:restartNumberingAfterBreak="0">
+  <w:abstractNum w:abstractNumId="20" w15:restartNumberingAfterBreak="0">
     <w:nsid w:val="4EB70E0E"/>
     <w:multiLevelType w:val="hybridMultilevel"/>
     <w:tmpl w:val="DFBE2CF8"/>
@@ -26550,7 +28527,7 @@
       </w:rPr>
     </w:lvl>
   </w:abstractNum>
-  <w:abstractNum w:abstractNumId="20" w15:restartNumberingAfterBreak="0">
+  <w:abstractNum w:abstractNumId="21" w15:restartNumberingAfterBreak="0">
     <w:nsid w:val="4FCE6903"/>
     <w:multiLevelType w:val="hybridMultilevel"/>
     <w:tmpl w:val="F0906C1E"/>
@@ -26663,7 +28640,7 @@
       </w:rPr>
     </w:lvl>
   </w:abstractNum>
-  <w:abstractNum w:abstractNumId="21" w15:restartNumberingAfterBreak="0">
+  <w:abstractNum w:abstractNumId="22" w15:restartNumberingAfterBreak="0">
     <w:nsid w:val="518B78A0"/>
     <w:multiLevelType w:val="hybridMultilevel"/>
     <w:tmpl w:val="A0A0817A"/>
@@ -26776,7 +28753,7 @@
       </w:rPr>
     </w:lvl>
   </w:abstractNum>
-  <w:abstractNum w:abstractNumId="22" w15:restartNumberingAfterBreak="0">
+  <w:abstractNum w:abstractNumId="23" w15:restartNumberingAfterBreak="0">
     <w:nsid w:val="51CD6C3A"/>
     <w:multiLevelType w:val="hybridMultilevel"/>
     <w:tmpl w:val="665C3CB4"/>
@@ -26889,7 +28866,120 @@
       </w:rPr>
     </w:lvl>
   </w:abstractNum>
-  <w:abstractNum w:abstractNumId="23" w15:restartNumberingAfterBreak="0">
+  <w:abstractNum w:abstractNumId="24" w15:restartNumberingAfterBreak="0">
+    <w:nsid w:val="533A1542"/>
+    <w:multiLevelType w:val="hybridMultilevel"/>
+    <w:tmpl w:val="4E163414"/>
+    <w:lvl w:ilvl="0" w:tplc="0C0A0001">
+      <w:start w:val="1"/>
+      <w:numFmt w:val="bullet"/>
+      <w:lvlText w:val=""/>
+      <w:lvlJc w:val="left"/>
+      <w:pPr>
+        <w:ind w:left="1060" w:hanging="360"/>
+      </w:pPr>
+      <w:rPr>
+        <w:rFonts w:ascii="Symbol" w:hAnsi="Symbol" w:hint="default"/>
+      </w:rPr>
+    </w:lvl>
+    <w:lvl w:ilvl="1" w:tplc="0C0A0003" w:tentative="1">
+      <w:start w:val="1"/>
+      <w:numFmt w:val="bullet"/>
+      <w:lvlText w:val="o"/>
+      <w:lvlJc w:val="left"/>
+      <w:pPr>
+        <w:ind w:left="1780" w:hanging="360"/>
+      </w:pPr>
+      <w:rPr>
+        <w:rFonts w:ascii="Courier New" w:hAnsi="Courier New" w:cs="Courier New" w:hint="default"/>
+      </w:rPr>
+    </w:lvl>
+    <w:lvl w:ilvl="2" w:tplc="0C0A0005" w:tentative="1">
+      <w:start w:val="1"/>
+      <w:numFmt w:val="bullet"/>
+      <w:lvlText w:val=""/>
+      <w:lvlJc w:val="left"/>
+      <w:pPr>
+        <w:ind w:left="2500" w:hanging="360"/>
+      </w:pPr>
+      <w:rPr>
+        <w:rFonts w:ascii="Wingdings" w:hAnsi="Wingdings" w:hint="default"/>
+      </w:rPr>
+    </w:lvl>
+    <w:lvl w:ilvl="3" w:tplc="0C0A0001" w:tentative="1">
+      <w:start w:val="1"/>
+      <w:numFmt w:val="bullet"/>
+      <w:lvlText w:val=""/>
+      <w:lvlJc w:val="left"/>
+      <w:pPr>
+        <w:ind w:left="3220" w:hanging="360"/>
+      </w:pPr>
+      <w:rPr>
+        <w:rFonts w:ascii="Symbol" w:hAnsi="Symbol" w:hint="default"/>
+      </w:rPr>
+    </w:lvl>
+    <w:lvl w:ilvl="4" w:tplc="0C0A0003" w:tentative="1">
+      <w:start w:val="1"/>
+      <w:numFmt w:val="bullet"/>
+      <w:lvlText w:val="o"/>
+      <w:lvlJc w:val="left"/>
+      <w:pPr>
+        <w:ind w:left="3940" w:hanging="360"/>
+      </w:pPr>
+      <w:rPr>
+        <w:rFonts w:ascii="Courier New" w:hAnsi="Courier New" w:cs="Courier New" w:hint="default"/>
+      </w:rPr>
+    </w:lvl>
+    <w:lvl w:ilvl="5" w:tplc="0C0A0005" w:tentative="1">
+      <w:start w:val="1"/>
+      <w:numFmt w:val="bullet"/>
+      <w:lvlText w:val=""/>
+      <w:lvlJc w:val="left"/>
+      <w:pPr>
+        <w:ind w:left="4660" w:hanging="360"/>
+      </w:pPr>
+      <w:rPr>
+        <w:rFonts w:ascii="Wingdings" w:hAnsi="Wingdings" w:hint="default"/>
+      </w:rPr>
+    </w:lvl>
+    <w:lvl w:ilvl="6" w:tplc="0C0A0001" w:tentative="1">
+      <w:start w:val="1"/>
+      <w:numFmt w:val="bullet"/>
+      <w:lvlText w:val=""/>
+      <w:lvlJc w:val="left"/>
+      <w:pPr>
+        <w:ind w:left="5380" w:hanging="360"/>
+      </w:pPr>
+      <w:rPr>
+        <w:rFonts w:ascii="Symbol" w:hAnsi="Symbol" w:hint="default"/>
+      </w:rPr>
+    </w:lvl>
+    <w:lvl w:ilvl="7" w:tplc="0C0A0003" w:tentative="1">
+      <w:start w:val="1"/>
+      <w:numFmt w:val="bullet"/>
+      <w:lvlText w:val="o"/>
+      <w:lvlJc w:val="left"/>
+      <w:pPr>
+        <w:ind w:left="6100" w:hanging="360"/>
+      </w:pPr>
+      <w:rPr>
+        <w:rFonts w:ascii="Courier New" w:hAnsi="Courier New" w:cs="Courier New" w:hint="default"/>
+      </w:rPr>
+    </w:lvl>
+    <w:lvl w:ilvl="8" w:tplc="0C0A0005" w:tentative="1">
+      <w:start w:val="1"/>
+      <w:numFmt w:val="bullet"/>
+      <w:lvlText w:val=""/>
+      <w:lvlJc w:val="left"/>
+      <w:pPr>
+        <w:ind w:left="6820" w:hanging="360"/>
+      </w:pPr>
+      <w:rPr>
+        <w:rFonts w:ascii="Wingdings" w:hAnsi="Wingdings" w:hint="default"/>
+      </w:rPr>
+    </w:lvl>
+  </w:abstractNum>
+  <w:abstractNum w:abstractNumId="25" w15:restartNumberingAfterBreak="0">
     <w:nsid w:val="56926928"/>
     <w:multiLevelType w:val="hybridMultilevel"/>
     <w:tmpl w:val="3C42FBA2"/>
@@ -27002,7 +29092,7 @@
       </w:rPr>
     </w:lvl>
   </w:abstractNum>
-  <w:abstractNum w:abstractNumId="24" w15:restartNumberingAfterBreak="0">
+  <w:abstractNum w:abstractNumId="26" w15:restartNumberingAfterBreak="0">
     <w:nsid w:val="663F5E57"/>
     <w:multiLevelType w:val="hybridMultilevel"/>
     <w:tmpl w:val="131C92B4"/>
@@ -27115,7 +29205,7 @@
       </w:rPr>
     </w:lvl>
   </w:abstractNum>
-  <w:abstractNum w:abstractNumId="25" w15:restartNumberingAfterBreak="0">
+  <w:abstractNum w:abstractNumId="27" w15:restartNumberingAfterBreak="0">
     <w:nsid w:val="6BF27E5E"/>
     <w:multiLevelType w:val="hybridMultilevel"/>
     <w:tmpl w:val="7320338E"/>
@@ -27228,7 +29318,7 @@
       </w:rPr>
     </w:lvl>
   </w:abstractNum>
-  <w:abstractNum w:abstractNumId="26" w15:restartNumberingAfterBreak="0">
+  <w:abstractNum w:abstractNumId="28" w15:restartNumberingAfterBreak="0">
     <w:nsid w:val="6CEC742B"/>
     <w:multiLevelType w:val="hybridMultilevel"/>
     <w:tmpl w:val="2408BAA6"/>
@@ -27341,7 +29431,7 @@
       </w:rPr>
     </w:lvl>
   </w:abstractNum>
-  <w:abstractNum w:abstractNumId="27" w15:restartNumberingAfterBreak="0">
+  <w:abstractNum w:abstractNumId="29" w15:restartNumberingAfterBreak="0">
     <w:nsid w:val="6E3946A0"/>
     <w:multiLevelType w:val="hybridMultilevel"/>
     <w:tmpl w:val="599AEF04"/>
@@ -27454,7 +29544,7 @@
       </w:rPr>
     </w:lvl>
   </w:abstractNum>
-  <w:abstractNum w:abstractNumId="28" w15:restartNumberingAfterBreak="0">
+  <w:abstractNum w:abstractNumId="30" w15:restartNumberingAfterBreak="0">
     <w:nsid w:val="71FB6E5E"/>
     <w:multiLevelType w:val="hybridMultilevel"/>
     <w:tmpl w:val="A9A234D0"/>
@@ -27567,7 +29657,7 @@
       </w:rPr>
     </w:lvl>
   </w:abstractNum>
-  <w:abstractNum w:abstractNumId="29" w15:restartNumberingAfterBreak="0">
+  <w:abstractNum w:abstractNumId="31" w15:restartNumberingAfterBreak="0">
     <w:nsid w:val="774269CA"/>
     <w:multiLevelType w:val="hybridMultilevel"/>
     <w:tmpl w:val="4BEC21DE"/>
@@ -27680,7 +29770,7 @@
       </w:rPr>
     </w:lvl>
   </w:abstractNum>
-  <w:abstractNum w:abstractNumId="30" w15:restartNumberingAfterBreak="0">
+  <w:abstractNum w:abstractNumId="32" w15:restartNumberingAfterBreak="0">
     <w:nsid w:val="77555607"/>
     <w:multiLevelType w:val="hybridMultilevel"/>
     <w:tmpl w:val="0E5889F2"/>
@@ -27793,7 +29883,7 @@
       </w:rPr>
     </w:lvl>
   </w:abstractNum>
-  <w:abstractNum w:abstractNumId="31" w15:restartNumberingAfterBreak="0">
+  <w:abstractNum w:abstractNumId="33" w15:restartNumberingAfterBreak="0">
     <w:nsid w:val="7CB468B4"/>
     <w:multiLevelType w:val="hybridMultilevel"/>
     <w:tmpl w:val="3D58EAD0"/>
@@ -27906,38 +29996,151 @@
       </w:rPr>
     </w:lvl>
   </w:abstractNum>
+  <w:abstractNum w:abstractNumId="34" w15:restartNumberingAfterBreak="0">
+    <w:nsid w:val="7FF4004F"/>
+    <w:multiLevelType w:val="hybridMultilevel"/>
+    <w:tmpl w:val="E6C0D288"/>
+    <w:lvl w:ilvl="0" w:tplc="0C0A0001">
+      <w:start w:val="1"/>
+      <w:numFmt w:val="bullet"/>
+      <w:lvlText w:val=""/>
+      <w:lvlJc w:val="left"/>
+      <w:pPr>
+        <w:ind w:left="1060" w:hanging="360"/>
+      </w:pPr>
+      <w:rPr>
+        <w:rFonts w:ascii="Symbol" w:hAnsi="Symbol" w:hint="default"/>
+      </w:rPr>
+    </w:lvl>
+    <w:lvl w:ilvl="1" w:tplc="0C0A0003" w:tentative="1">
+      <w:start w:val="1"/>
+      <w:numFmt w:val="bullet"/>
+      <w:lvlText w:val="o"/>
+      <w:lvlJc w:val="left"/>
+      <w:pPr>
+        <w:ind w:left="1780" w:hanging="360"/>
+      </w:pPr>
+      <w:rPr>
+        <w:rFonts w:ascii="Courier New" w:hAnsi="Courier New" w:cs="Courier New" w:hint="default"/>
+      </w:rPr>
+    </w:lvl>
+    <w:lvl w:ilvl="2" w:tplc="0C0A0005" w:tentative="1">
+      <w:start w:val="1"/>
+      <w:numFmt w:val="bullet"/>
+      <w:lvlText w:val=""/>
+      <w:lvlJc w:val="left"/>
+      <w:pPr>
+        <w:ind w:left="2500" w:hanging="360"/>
+      </w:pPr>
+      <w:rPr>
+        <w:rFonts w:ascii="Wingdings" w:hAnsi="Wingdings" w:hint="default"/>
+      </w:rPr>
+    </w:lvl>
+    <w:lvl w:ilvl="3" w:tplc="0C0A0001" w:tentative="1">
+      <w:start w:val="1"/>
+      <w:numFmt w:val="bullet"/>
+      <w:lvlText w:val=""/>
+      <w:lvlJc w:val="left"/>
+      <w:pPr>
+        <w:ind w:left="3220" w:hanging="360"/>
+      </w:pPr>
+      <w:rPr>
+        <w:rFonts w:ascii="Symbol" w:hAnsi="Symbol" w:hint="default"/>
+      </w:rPr>
+    </w:lvl>
+    <w:lvl w:ilvl="4" w:tplc="0C0A0003" w:tentative="1">
+      <w:start w:val="1"/>
+      <w:numFmt w:val="bullet"/>
+      <w:lvlText w:val="o"/>
+      <w:lvlJc w:val="left"/>
+      <w:pPr>
+        <w:ind w:left="3940" w:hanging="360"/>
+      </w:pPr>
+      <w:rPr>
+        <w:rFonts w:ascii="Courier New" w:hAnsi="Courier New" w:cs="Courier New" w:hint="default"/>
+      </w:rPr>
+    </w:lvl>
+    <w:lvl w:ilvl="5" w:tplc="0C0A0005" w:tentative="1">
+      <w:start w:val="1"/>
+      <w:numFmt w:val="bullet"/>
+      <w:lvlText w:val=""/>
+      <w:lvlJc w:val="left"/>
+      <w:pPr>
+        <w:ind w:left="4660" w:hanging="360"/>
+      </w:pPr>
+      <w:rPr>
+        <w:rFonts w:ascii="Wingdings" w:hAnsi="Wingdings" w:hint="default"/>
+      </w:rPr>
+    </w:lvl>
+    <w:lvl w:ilvl="6" w:tplc="0C0A0001" w:tentative="1">
+      <w:start w:val="1"/>
+      <w:numFmt w:val="bullet"/>
+      <w:lvlText w:val=""/>
+      <w:lvlJc w:val="left"/>
+      <w:pPr>
+        <w:ind w:left="5380" w:hanging="360"/>
+      </w:pPr>
+      <w:rPr>
+        <w:rFonts w:ascii="Symbol" w:hAnsi="Symbol" w:hint="default"/>
+      </w:rPr>
+    </w:lvl>
+    <w:lvl w:ilvl="7" w:tplc="0C0A0003" w:tentative="1">
+      <w:start w:val="1"/>
+      <w:numFmt w:val="bullet"/>
+      <w:lvlText w:val="o"/>
+      <w:lvlJc w:val="left"/>
+      <w:pPr>
+        <w:ind w:left="6100" w:hanging="360"/>
+      </w:pPr>
+      <w:rPr>
+        <w:rFonts w:ascii="Courier New" w:hAnsi="Courier New" w:cs="Courier New" w:hint="default"/>
+      </w:rPr>
+    </w:lvl>
+    <w:lvl w:ilvl="8" w:tplc="0C0A0005" w:tentative="1">
+      <w:start w:val="1"/>
+      <w:numFmt w:val="bullet"/>
+      <w:lvlText w:val=""/>
+      <w:lvlJc w:val="left"/>
+      <w:pPr>
+        <w:ind w:left="6820" w:hanging="360"/>
+      </w:pPr>
+      <w:rPr>
+        <w:rFonts w:ascii="Wingdings" w:hAnsi="Wingdings" w:hint="default"/>
+      </w:rPr>
+    </w:lvl>
+  </w:abstractNum>
   <w:num w:numId="1">
-    <w:abstractNumId w:val="23"/>
+    <w:abstractNumId w:val="25"/>
   </w:num>
   <w:num w:numId="2">
-    <w:abstractNumId w:val="18"/>
+    <w:abstractNumId w:val="19"/>
   </w:num>
   <w:num w:numId="3">
-    <w:abstractNumId w:val="27"/>
+    <w:abstractNumId w:val="29"/>
   </w:num>
   <w:num w:numId="4">
     <w:abstractNumId w:val="16"/>
   </w:num>
   <w:num w:numId="5">
-    <w:abstractNumId w:val="19"/>
+    <w:abstractNumId w:val="20"/>
   </w:num>
   <w:num w:numId="6">
-    <w:abstractNumId w:val="25"/>
+    <w:abstractNumId w:val="27"/>
   </w:num>
   <w:num w:numId="7">
-    <w:abstractNumId w:val="22"/>
+    <w:abstractNumId w:val="23"/>
   </w:num>
   <w:num w:numId="8">
     <w:abstractNumId w:val="14"/>
   </w:num>
   <w:num w:numId="9">
-    <w:abstractNumId w:val="20"/>
+    <w:abstractNumId w:val="21"/>
   </w:num>
   <w:num w:numId="10">
     <w:abstractNumId w:val="11"/>
   </w:num>
   <w:num w:numId="11">
-    <w:abstractNumId w:val="24"/>
+    <w:abstractNumId w:val="26"/>
   </w:num>
   <w:num w:numId="12">
     <w:abstractNumId w:val="8"/>
@@ -27955,7 +30158,7 @@
     <w:abstractNumId w:val="15"/>
   </w:num>
   <w:num w:numId="17">
-    <w:abstractNumId w:val="30"/>
+    <w:abstractNumId w:val="32"/>
   </w:num>
   <w:num w:numId="18">
     <w:abstractNumId w:val="4"/>
@@ -27964,13 +30167,13 @@
     <w:abstractNumId w:val="7"/>
   </w:num>
   <w:num w:numId="20">
-    <w:abstractNumId w:val="31"/>
+    <w:abstractNumId w:val="33"/>
   </w:num>
   <w:num w:numId="21">
     <w:abstractNumId w:val="13"/>
   </w:num>
   <w:num w:numId="22">
-    <w:abstractNumId w:val="26"/>
+    <w:abstractNumId w:val="28"/>
   </w:num>
   <w:num w:numId="23">
     <w:abstractNumId w:val="2"/>
@@ -27982,16 +30185,16 @@
     <w:abstractNumId w:val="6"/>
   </w:num>
   <w:num w:numId="26">
-    <w:abstractNumId w:val="17"/>
+    <w:abstractNumId w:val="18"/>
   </w:num>
   <w:num w:numId="27">
-    <w:abstractNumId w:val="21"/>
+    <w:abstractNumId w:val="22"/>
   </w:num>
   <w:num w:numId="28">
-    <w:abstractNumId w:val="29"/>
+    <w:abstractNumId w:val="31"/>
   </w:num>
   <w:num w:numId="29">
-    <w:abstractNumId w:val="28"/>
+    <w:abstractNumId w:val="30"/>
   </w:num>
   <w:num w:numId="30">
     <w:abstractNumId w:val="0"/>
@@ -28001,6 +30204,15 @@
   </w:num>
   <w:num w:numId="32">
     <w:abstractNumId w:val="10"/>
+  </w:num>
+  <w:num w:numId="33">
+    <w:abstractNumId w:val="24"/>
+  </w:num>
+  <w:num w:numId="34">
+    <w:abstractNumId w:val="34"/>
+  </w:num>
+  <w:num w:numId="35">
+    <w:abstractNumId w:val="17"/>
   </w:num>
 </w:numbering>
 </file>
@@ -28621,6 +30833,7 @@
   <w:style w:type="character" w:default="1" w:styleId="Fuentedeprrafopredeter">
     <w:name w:val="Default Paragraph Font"/>
     <w:uiPriority w:val="1"/>
+    <w:semiHidden/>
     <w:unhideWhenUsed/>
   </w:style>
   <w:style w:type="table" w:default="1" w:styleId="Tablanormal">

</xml_diff>

<commit_message>
Documentation and reviewer's guide
</commit_message>
<xml_diff>
--- a/docs/Week 9/Sprint 2 documentation.docx
+++ b/docs/Week 9/Sprint 2 documentation.docx
@@ -67,6 +67,7 @@
         <w:dataBinding w:prefixMappings="xmlns:ns0='http://purl.org/dc/elements/1.1/' xmlns:ns1='http://schemas.openxmlformats.org/package/2006/metadata/core-properties' " w:xpath="/ns1:coreProperties[1]/ns0:title[1]" w:storeItemID="{6C3C8BC8-F283-45AE-878A-BAB7291924A1}"/>
         <w:text/>
       </w:sdtPr>
+      <w:sdtEndPr/>
       <w:sdtContent>
         <w:p>
           <w:pPr>
@@ -323,8 +324,6 @@
           </w:r>
           <w:proofErr w:type="spellEnd"/>
         </w:p>
-        <w:bookmarkStart w:id="0" w:name="_GoBack"/>
-        <w:bookmarkEnd w:id="0"/>
         <w:p>
           <w:pPr>
             <w:pStyle w:val="TDC1"/>
@@ -2149,7 +2148,7 @@
                 <w:noProof/>
                 <w:webHidden/>
               </w:rPr>
-              <w:t>17</w:t>
+              <w:t>18</w:t>
             </w:r>
             <w:r>
               <w:rPr>
@@ -2221,7 +2220,7 @@
                 <w:noProof/>
                 <w:webHidden/>
               </w:rPr>
-              <w:t>17</w:t>
+              <w:t>18</w:t>
             </w:r>
             <w:r>
               <w:rPr>
@@ -2653,7 +2652,7 @@
                 <w:noProof/>
                 <w:webHidden/>
               </w:rPr>
-              <w:t>18</w:t>
+              <w:t>19</w:t>
             </w:r>
             <w:r>
               <w:rPr>
@@ -2694,13 +2693,75 @@
           <w:lang w:val="en-US"/>
         </w:rPr>
       </w:pPr>
-      <w:bookmarkStart w:id="1" w:name="_Toc5894628"/>
+      <w:bookmarkStart w:id="0" w:name="_Toc5894628"/>
       <w:r>
         <w:rPr>
           <w:lang w:val="en-US"/>
         </w:rPr>
         <w:lastRenderedPageBreak/>
         <w:t>Introduction</w:t>
+      </w:r>
+      <w:bookmarkEnd w:id="0"/>
+    </w:p>
+    <w:p>
+      <w:pPr>
+        <w:rPr>
+          <w:lang w:val="en-US"/>
+        </w:rPr>
+      </w:pPr>
+      <w:r>
+        <w:rPr>
+          <w:lang w:val="en-US"/>
+        </w:rPr>
+        <w:t>The aim of this document is to provide information about the planification for this</w:t>
+      </w:r>
+      <w:r>
+        <w:rPr>
+          <w:lang w:val="en-US"/>
+        </w:rPr>
+        <w:t xml:space="preserve"> second</w:t>
+      </w:r>
+      <w:r>
+        <w:rPr>
+          <w:lang w:val="en-US"/>
+        </w:rPr>
+        <w:t xml:space="preserve"> sprint, the tasks that have been carried out and their results, as well as the conclusions the development team has arrived to after these two weeks. A quick overview of the business idea, team roles and costs </w:t>
+      </w:r>
+      <w:proofErr w:type="gramStart"/>
+      <w:r>
+        <w:rPr>
+          <w:lang w:val="en-US"/>
+        </w:rPr>
+        <w:t>is</w:t>
+      </w:r>
+      <w:proofErr w:type="gramEnd"/>
+      <w:r>
+        <w:rPr>
+          <w:lang w:val="en-US"/>
+        </w:rPr>
+        <w:t xml:space="preserve"> also provided, but for more extensive information about this topic please refer to the “Devising a project” document.</w:t>
+      </w:r>
+    </w:p>
+    <w:p>
+      <w:pPr>
+        <w:rPr>
+          <w:lang w:val="en-US"/>
+        </w:rPr>
+      </w:pPr>
+    </w:p>
+    <w:p>
+      <w:pPr>
+        <w:pStyle w:val="Ttulo1"/>
+        <w:rPr>
+          <w:lang w:val="en-US"/>
+        </w:rPr>
+      </w:pPr>
+      <w:bookmarkStart w:id="1" w:name="_Toc5894629"/>
+      <w:r>
+        <w:rPr>
+          <w:lang w:val="en-US"/>
+        </w:rPr>
+        <w:t>Business Idea</w:t>
       </w:r>
       <w:bookmarkEnd w:id="1"/>
     </w:p>
@@ -2710,37 +2771,31 @@
           <w:lang w:val="en-US"/>
         </w:rPr>
       </w:pPr>
-      <w:r>
-        <w:rPr>
-          <w:lang w:val="en-US"/>
-        </w:rPr>
-        <w:t>The aim of this document is to provide information about the planification for this</w:t>
-      </w:r>
-      <w:r>
-        <w:rPr>
-          <w:lang w:val="en-US"/>
-        </w:rPr>
-        <w:t xml:space="preserve"> second</w:t>
-      </w:r>
-      <w:r>
-        <w:rPr>
-          <w:lang w:val="en-US"/>
-        </w:rPr>
-        <w:t xml:space="preserve"> sprint, the tasks that have been carried out and their results, as well as the conclusions the development team has arrived to after these two weeks. A quick overview of the business idea, team roles and costs </w:t>
-      </w:r>
-      <w:proofErr w:type="gramStart"/>
-      <w:r>
-        <w:rPr>
-          <w:lang w:val="en-US"/>
-        </w:rPr>
-        <w:t>is</w:t>
-      </w:r>
-      <w:proofErr w:type="gramEnd"/>
-      <w:r>
-        <w:rPr>
-          <w:lang w:val="en-US"/>
-        </w:rPr>
-        <w:t xml:space="preserve"> also provided, but for more extensive information about this topic please refer to the “Devising a project” document.</w:t>
+      <w:proofErr w:type="spellStart"/>
+      <w:r>
+        <w:rPr>
+          <w:lang w:val="en-US"/>
+        </w:rPr>
+        <w:t>Capsulefy</w:t>
+      </w:r>
+      <w:proofErr w:type="spellEnd"/>
+      <w:r>
+        <w:rPr>
+          <w:lang w:val="en-US"/>
+        </w:rPr>
+        <w:t xml:space="preserve"> is an online time capsule that allow</w:t>
+      </w:r>
+      <w:r>
+        <w:rPr>
+          <w:lang w:val="en-US"/>
+        </w:rPr>
+        <w:t>s</w:t>
+      </w:r>
+      <w:r>
+        <w:rPr>
+          <w:lang w:val="en-US"/>
+        </w:rPr>
+        <w:t xml:space="preserve"> users to store their memories and share them in the future. Users will be able to create a time capsule, attach a message to it, load files such as videos or images into it and set a date when they want the capsule to be released.</w:t>
       </w:r>
     </w:p>
     <w:p>
@@ -2749,22 +2804,39 @@
           <w:lang w:val="en-US"/>
         </w:rPr>
       </w:pPr>
+      <w:r>
+        <w:rPr>
+          <w:lang w:val="en-US"/>
+        </w:rPr>
+        <w:t>The capsules can also be connected to the user’s social networks so that a message is automatically posted when the capsule is published. Users will also be able to select a list of emails that will receive a notification message.</w:t>
+      </w:r>
     </w:p>
     <w:p>
       <w:pPr>
-        <w:pStyle w:val="Ttulo1"/>
-        <w:rPr>
-          <w:lang w:val="en-US"/>
-        </w:rPr>
-      </w:pPr>
-      <w:bookmarkStart w:id="2" w:name="_Toc5894629"/>
-      <w:r>
-        <w:rPr>
-          <w:lang w:val="en-US"/>
-        </w:rPr>
-        <w:t>Business Idea</w:t>
-      </w:r>
-      <w:bookmarkEnd w:id="2"/>
+        <w:rPr>
+          <w:lang w:val="en-US"/>
+        </w:rPr>
+      </w:pPr>
+      <w:r>
+        <w:rPr>
+          <w:lang w:val="en-US"/>
+        </w:rPr>
+        <w:t xml:space="preserve">One of the main selling points of our product is allowing people to leave a message behind in case they pass away. For this reason, we will offer a dead-man switch option that once activated, will automatically release the capsule regardless of its publication date if the user hasn’t refreshed the counter after a certain </w:t>
+      </w:r>
+      <w:proofErr w:type="gramStart"/>
+      <w:r>
+        <w:rPr>
+          <w:lang w:val="en-US"/>
+        </w:rPr>
+        <w:t>period of time</w:t>
+      </w:r>
+      <w:proofErr w:type="gramEnd"/>
+      <w:r>
+        <w:rPr>
+          <w:lang w:val="en-US"/>
+        </w:rPr>
+        <w:t>.</w:t>
+      </w:r>
     </w:p>
     <w:p>
       <w:pPr>
@@ -2772,31 +2844,11 @@
           <w:lang w:val="en-US"/>
         </w:rPr>
       </w:pPr>
-      <w:proofErr w:type="spellStart"/>
-      <w:r>
-        <w:rPr>
-          <w:lang w:val="en-US"/>
-        </w:rPr>
-        <w:t>Capsulefy</w:t>
-      </w:r>
-      <w:proofErr w:type="spellEnd"/>
-      <w:r>
-        <w:rPr>
-          <w:lang w:val="en-US"/>
-        </w:rPr>
-        <w:t xml:space="preserve"> is an online time capsule that allow</w:t>
-      </w:r>
-      <w:r>
-        <w:rPr>
-          <w:lang w:val="en-US"/>
-        </w:rPr>
-        <w:t>s</w:t>
-      </w:r>
-      <w:r>
-        <w:rPr>
-          <w:lang w:val="en-US"/>
-        </w:rPr>
-        <w:t xml:space="preserve"> users to store their memories and share them in the future. Users will be able to create a time capsule, attach a message to it, load files such as videos or images into it and set a date when they want the capsule to be released.</w:t>
+      <w:r>
+        <w:rPr>
+          <w:lang w:val="en-US"/>
+        </w:rPr>
+        <w:t>Our capsules also offer extra features such as the possibility of splitting them into different modules, each of them with a different release date, or making them private so that they won’t appear when listing the capsules.</w:t>
       </w:r>
     </w:p>
     <w:p>
@@ -2809,7 +2861,7 @@
         <w:rPr>
           <w:lang w:val="en-US"/>
         </w:rPr>
-        <w:t>The capsules can also be connected to the user’s social networks so that a message is automatically posted when the capsule is published. Users will also be able to select a list of emails that will receive a notification message.</w:t>
+        <w:t>We will be offering two different types of capsules: Free and premium capsules.</w:t>
       </w:r>
     </w:p>
     <w:p>
@@ -2822,21 +2874,13 @@
         <w:rPr>
           <w:lang w:val="en-US"/>
         </w:rPr>
-        <w:t xml:space="preserve">One of the main selling points of our product is allowing people to leave a message behind in case they pass away. For this reason, we will offer a dead-man switch option that once activated, will automatically release the capsule regardless of its publication date if the user hasn’t refreshed the counter after a certain </w:t>
-      </w:r>
-      <w:proofErr w:type="gramStart"/>
-      <w:r>
-        <w:rPr>
-          <w:lang w:val="en-US"/>
-        </w:rPr>
-        <w:t>period of time</w:t>
-      </w:r>
-      <w:proofErr w:type="gramEnd"/>
-      <w:r>
-        <w:rPr>
-          <w:lang w:val="en-US"/>
-        </w:rPr>
-        <w:t>.</w:t>
+        <w:t>Each registered user will be able to create free capsules and upload files to them up to a maximum of 20mb in total. These capsules can be scheduled up to one year in the future and will be deleted 6 months after their release.</w:t>
+      </w:r>
+      <w:r>
+        <w:rPr>
+          <w:lang w:val="en-US"/>
+        </w:rPr>
+        <w:t xml:space="preserve"> These capsules can’t be made private, split into modules or have a dead-man switch set up</w:t>
       </w:r>
     </w:p>
     <w:p>
@@ -2849,69 +2893,24 @@
         <w:rPr>
           <w:lang w:val="en-US"/>
         </w:rPr>
-        <w:t>Our capsules also offer extra features such as the possibility of splitting them into different modules, each of them with a different release date, or making them private so that they won’t appear when listing the capsules.</w:t>
+        <w:t>Premium and modular capsules will cost 11.99 € each, can store up to 500mb of files and will not have a limit on how far into the future they can be scheduled, nor will they disappear after being released.</w:t>
       </w:r>
     </w:p>
     <w:p>
       <w:pPr>
-        <w:rPr>
-          <w:lang w:val="en-US"/>
-        </w:rPr>
-      </w:pPr>
-      <w:r>
-        <w:rPr>
-          <w:lang w:val="en-US"/>
-        </w:rPr>
-        <w:t>We will be offering two different types of capsules: Free and premium capsules.</w:t>
-      </w:r>
-    </w:p>
-    <w:p>
-      <w:pPr>
-        <w:rPr>
-          <w:lang w:val="en-US"/>
-        </w:rPr>
-      </w:pPr>
-      <w:r>
-        <w:rPr>
-          <w:lang w:val="en-US"/>
-        </w:rPr>
-        <w:t>Each registered user will be able to create free capsules and upload files to them up to a maximum of 20mb in total. These capsules can be scheduled up to one year in the future and will be deleted 6 months after their release.</w:t>
-      </w:r>
-      <w:r>
-        <w:rPr>
-          <w:lang w:val="en-US"/>
-        </w:rPr>
-        <w:t xml:space="preserve"> These capsules can’t be made private, split into modules or have a dead-man switch set up</w:t>
-      </w:r>
-    </w:p>
-    <w:p>
-      <w:pPr>
-        <w:rPr>
-          <w:lang w:val="en-US"/>
-        </w:rPr>
-      </w:pPr>
-      <w:r>
-        <w:rPr>
-          <w:lang w:val="en-US"/>
-        </w:rPr>
-        <w:t>Premium and modular capsules will cost 11.99 € each, can store up to 500mb of files and will not have a limit on how far into the future they can be scheduled, nor will they disappear after being released.</w:t>
-      </w:r>
-    </w:p>
-    <w:p>
-      <w:pPr>
         <w:pStyle w:val="Ttulo1"/>
         <w:rPr>
           <w:lang w:val="en-US"/>
         </w:rPr>
       </w:pPr>
-      <w:bookmarkStart w:id="3" w:name="_Toc5894630"/>
+      <w:bookmarkStart w:id="2" w:name="_Toc5894630"/>
       <w:r>
         <w:rPr>
           <w:lang w:val="en-US"/>
         </w:rPr>
         <w:t>Development team</w:t>
       </w:r>
-      <w:bookmarkEnd w:id="3"/>
+      <w:bookmarkEnd w:id="2"/>
     </w:p>
     <w:p>
       <w:pPr>
@@ -3094,14 +3093,14 @@
           <w:lang w:val="en-US"/>
         </w:rPr>
       </w:pPr>
-      <w:bookmarkStart w:id="4" w:name="_Toc5894631"/>
+      <w:bookmarkStart w:id="3" w:name="_Toc5894631"/>
       <w:r>
         <w:rPr>
           <w:lang w:val="en-US"/>
         </w:rPr>
         <w:t>Competitors analysis</w:t>
       </w:r>
-      <w:bookmarkEnd w:id="4"/>
+      <w:bookmarkEnd w:id="3"/>
     </w:p>
     <w:p>
       <w:pPr>
@@ -3295,7 +3294,7 @@
           <w:lang w:val="en-US"/>
         </w:rPr>
       </w:pPr>
-      <w:bookmarkStart w:id="5" w:name="_Toc5894632"/>
+      <w:bookmarkStart w:id="4" w:name="_Toc5894632"/>
       <w:r>
         <w:rPr>
           <w:lang w:val="en-US"/>
@@ -3303,7 +3302,7 @@
         <w:lastRenderedPageBreak/>
         <w:t>Cost estimation</w:t>
       </w:r>
-      <w:bookmarkEnd w:id="5"/>
+      <w:bookmarkEnd w:id="4"/>
     </w:p>
     <w:p>
       <w:pPr>
@@ -3730,14 +3729,14 @@
           <w:lang w:val="en-US"/>
         </w:rPr>
       </w:pPr>
-      <w:bookmarkStart w:id="6" w:name="_Toc5894633"/>
+      <w:bookmarkStart w:id="5" w:name="_Toc5894633"/>
       <w:r>
         <w:rPr>
           <w:lang w:val="en-US"/>
         </w:rPr>
         <w:t>Development planning</w:t>
       </w:r>
-      <w:bookmarkEnd w:id="6"/>
+      <w:bookmarkEnd w:id="5"/>
     </w:p>
     <w:p>
       <w:pPr>
@@ -3824,14 +3823,14 @@
           <w:lang w:val="en-US"/>
         </w:rPr>
       </w:pPr>
-      <w:bookmarkStart w:id="7" w:name="_Toc5894634"/>
+      <w:bookmarkStart w:id="6" w:name="_Toc5894634"/>
       <w:r>
         <w:rPr>
           <w:lang w:val="en-US"/>
         </w:rPr>
         <w:t>Team members performance measurement</w:t>
       </w:r>
-      <w:bookmarkEnd w:id="7"/>
+      <w:bookmarkEnd w:id="6"/>
     </w:p>
     <w:p>
       <w:pPr>
@@ -4204,14 +4203,14 @@
           <w:lang w:val="en-US"/>
         </w:rPr>
       </w:pPr>
-      <w:bookmarkStart w:id="8" w:name="_Toc5894635"/>
+      <w:bookmarkStart w:id="7" w:name="_Toc5894635"/>
       <w:r>
         <w:rPr>
           <w:lang w:val="en-US"/>
         </w:rPr>
         <w:t>Improvement actions taken from the first sprint</w:t>
       </w:r>
-      <w:bookmarkEnd w:id="8"/>
+      <w:bookmarkEnd w:id="7"/>
     </w:p>
     <w:p>
       <w:pPr>
@@ -4447,7 +4446,7 @@
           <w:lang w:val="en-US"/>
         </w:rPr>
       </w:pPr>
-      <w:bookmarkStart w:id="9" w:name="_Toc5894636"/>
+      <w:bookmarkStart w:id="8" w:name="_Toc5894636"/>
       <w:r>
         <w:rPr>
           <w:lang w:val="en-US"/>
@@ -4467,7 +4466,7 @@
         </w:rPr>
         <w:t xml:space="preserve"> initial planning</w:t>
       </w:r>
-      <w:bookmarkEnd w:id="9"/>
+      <w:bookmarkEnd w:id="8"/>
     </w:p>
     <w:p>
       <w:pPr>
@@ -4476,7 +4475,7 @@
           <w:lang w:val="en-US"/>
         </w:rPr>
       </w:pPr>
-      <w:bookmarkStart w:id="10" w:name="_Toc5894637"/>
+      <w:bookmarkStart w:id="9" w:name="_Toc5894637"/>
       <w:r>
         <w:rPr>
           <w:lang w:val="en-US"/>
@@ -4509,7 +4508,7 @@
         </w:rPr>
         <w:t>)</w:t>
       </w:r>
-      <w:bookmarkEnd w:id="10"/>
+      <w:bookmarkEnd w:id="9"/>
     </w:p>
     <w:p>
       <w:pPr>
@@ -7082,7 +7081,7 @@
           <w:lang w:val="en-US"/>
         </w:rPr>
       </w:pPr>
-      <w:bookmarkStart w:id="11" w:name="_Toc5894638"/>
+      <w:bookmarkStart w:id="10" w:name="_Toc5894638"/>
       <w:r>
         <w:rPr>
           <w:lang w:val="en-US"/>
@@ -7121,7 +7120,7 @@
         </w:rPr>
         <w:t>)</w:t>
       </w:r>
-      <w:bookmarkEnd w:id="11"/>
+      <w:bookmarkEnd w:id="10"/>
     </w:p>
     <w:p>
       <w:pPr>
@@ -8597,7 +8596,7 @@
           <w:lang w:val="en-US"/>
         </w:rPr>
       </w:pPr>
-      <w:bookmarkStart w:id="12" w:name="_Toc5894639"/>
+      <w:bookmarkStart w:id="11" w:name="_Toc5894639"/>
       <w:r>
         <w:rPr>
           <w:lang w:val="en-US"/>
@@ -8654,7 +8653,7 @@
         </w:rPr>
         <w:t>)</w:t>
       </w:r>
-      <w:bookmarkEnd w:id="12"/>
+      <w:bookmarkEnd w:id="11"/>
       <w:proofErr w:type="gramEnd"/>
     </w:p>
     <w:p>
@@ -12524,14 +12523,14 @@
           <w:lang w:val="en-US"/>
         </w:rPr>
       </w:pPr>
-      <w:bookmarkStart w:id="13" w:name="_Toc5894640"/>
+      <w:bookmarkStart w:id="12" w:name="_Toc5894640"/>
       <w:r>
         <w:rPr>
           <w:lang w:val="en-US"/>
         </w:rPr>
         <w:t>Problems during the first week</w:t>
       </w:r>
-      <w:bookmarkEnd w:id="13"/>
+      <w:bookmarkEnd w:id="12"/>
     </w:p>
     <w:p>
       <w:pPr>
@@ -12694,14 +12693,14 @@
           <w:lang w:val="en-US"/>
         </w:rPr>
       </w:pPr>
-      <w:bookmarkStart w:id="14" w:name="_Toc5894641"/>
+      <w:bookmarkStart w:id="13" w:name="_Toc5894641"/>
       <w:r>
         <w:rPr>
           <w:lang w:val="en-US"/>
         </w:rPr>
         <w:t>Feedback received from our pilot users</w:t>
       </w:r>
-      <w:bookmarkEnd w:id="14"/>
+      <w:bookmarkEnd w:id="13"/>
     </w:p>
     <w:p>
       <w:pPr>
@@ -13068,14 +13067,14 @@
           <w:lang w:val="en-US"/>
         </w:rPr>
       </w:pPr>
-      <w:bookmarkStart w:id="15" w:name="_Toc5894642"/>
+      <w:bookmarkStart w:id="14" w:name="_Toc5894642"/>
       <w:r>
         <w:rPr>
           <w:lang w:val="en-US"/>
         </w:rPr>
         <w:t>Sprint 2 Week 2 reschedule</w:t>
       </w:r>
-      <w:bookmarkEnd w:id="15"/>
+      <w:bookmarkEnd w:id="14"/>
     </w:p>
     <w:p>
       <w:pPr>
@@ -14644,7 +14643,7 @@
                 <w:lang w:val="en-US"/>
               </w:rPr>
             </w:pPr>
-            <w:bookmarkStart w:id="16" w:name="_Hlk5876458"/>
+            <w:bookmarkStart w:id="15" w:name="_Hlk5876458"/>
             <w:r>
               <w:rPr>
                 <w:b w:val="0"/>
@@ -15455,7 +15454,7 @@
           </w:p>
         </w:tc>
       </w:tr>
-      <w:bookmarkEnd w:id="16"/>
+      <w:bookmarkEnd w:id="15"/>
     </w:tbl>
     <w:p>
       <w:pPr>
@@ -15471,7 +15470,7 @@
           <w:lang w:val="en-US"/>
         </w:rPr>
       </w:pPr>
-      <w:bookmarkStart w:id="17" w:name="_Toc5894643"/>
+      <w:bookmarkStart w:id="16" w:name="_Toc5894643"/>
       <w:r>
         <w:rPr>
           <w:lang w:val="en-US"/>
@@ -15491,7 +15490,7 @@
         </w:rPr>
         <w:t>)</w:t>
       </w:r>
-      <w:bookmarkEnd w:id="17"/>
+      <w:bookmarkEnd w:id="16"/>
     </w:p>
     <w:p>
       <w:pPr>
@@ -19946,14 +19945,14 @@
           <w:lang w:val="en-US"/>
         </w:rPr>
       </w:pPr>
-      <w:bookmarkStart w:id="18" w:name="_Toc5894644"/>
+      <w:bookmarkStart w:id="17" w:name="_Toc5894644"/>
       <w:r>
         <w:rPr>
           <w:lang w:val="en-US"/>
         </w:rPr>
         <w:t>Lessons learnt</w:t>
       </w:r>
-      <w:bookmarkEnd w:id="18"/>
+      <w:bookmarkEnd w:id="17"/>
     </w:p>
     <w:p>
       <w:pPr>
@@ -20115,14 +20114,14 @@
           <w:lang w:val="en-US"/>
         </w:rPr>
       </w:pPr>
-      <w:bookmarkStart w:id="19" w:name="_Toc5894645"/>
+      <w:bookmarkStart w:id="18" w:name="_Toc5894645"/>
       <w:r>
         <w:rPr>
           <w:lang w:val="en-US"/>
         </w:rPr>
         <w:t>Items produced as a result of this sprint</w:t>
       </w:r>
-      <w:bookmarkEnd w:id="19"/>
+      <w:bookmarkEnd w:id="18"/>
     </w:p>
     <w:p>
       <w:pPr>
@@ -20221,7 +20220,7 @@
           <w:lang w:val="en-US"/>
         </w:rPr>
       </w:pPr>
-      <w:bookmarkStart w:id="20" w:name="_Toc5894646"/>
+      <w:bookmarkStart w:id="19" w:name="_Toc5894646"/>
       <w:r>
         <w:rPr>
           <w:lang w:val="en-US"/>
@@ -20247,7 +20246,7 @@
         </w:rPr>
         <w:t>ning</w:t>
       </w:r>
-      <w:bookmarkEnd w:id="20"/>
+      <w:bookmarkEnd w:id="19"/>
     </w:p>
     <w:p>
       <w:pPr>
@@ -20269,7 +20268,7 @@
           <w:lang w:val="en-US"/>
         </w:rPr>
       </w:pPr>
-      <w:bookmarkStart w:id="21" w:name="_Toc5894647"/>
+      <w:bookmarkStart w:id="20" w:name="_Toc5894647"/>
       <w:r>
         <w:rPr>
           <w:lang w:val="en-US"/>
@@ -20302,7 +20301,7 @@
         </w:rPr>
         <w:t>)</w:t>
       </w:r>
-      <w:bookmarkEnd w:id="21"/>
+      <w:bookmarkEnd w:id="20"/>
     </w:p>
     <w:p>
       <w:pPr>
@@ -22294,7 +22293,7 @@
           <w:lang w:val="en-US"/>
         </w:rPr>
       </w:pPr>
-      <w:bookmarkStart w:id="22" w:name="_Toc5894648"/>
+      <w:bookmarkStart w:id="21" w:name="_Toc5894648"/>
       <w:r>
         <w:rPr>
           <w:lang w:val="en-US"/>
@@ -22327,7 +22326,7 @@
         </w:rPr>
         <w:t>)</w:t>
       </w:r>
-      <w:bookmarkEnd w:id="22"/>
+      <w:bookmarkEnd w:id="21"/>
     </w:p>
     <w:p>
       <w:pPr>
@@ -24336,15 +24335,262 @@
           <w:lang w:val="en-US"/>
         </w:rPr>
       </w:pPr>
-      <w:bookmarkStart w:id="23" w:name="_Toc4785389"/>
-      <w:bookmarkStart w:id="24" w:name="_Toc5894649"/>
+      <w:bookmarkStart w:id="22" w:name="_Toc4785389"/>
+      <w:bookmarkStart w:id="23" w:name="_Toc5894649"/>
       <w:r>
         <w:rPr>
           <w:lang w:val="en-US"/>
         </w:rPr>
         <w:t>Piloting plan</w:t>
       </w:r>
+      <w:bookmarkEnd w:id="22"/>
       <w:bookmarkEnd w:id="23"/>
+    </w:p>
+    <w:p>
+      <w:pPr>
+        <w:rPr>
+          <w:lang w:val="en-US"/>
+        </w:rPr>
+      </w:pPr>
+      <w:r>
+        <w:rPr>
+          <w:lang w:val="en-US"/>
+        </w:rPr>
+        <w:t>The pilot users for our next iteration are the following:</w:t>
+      </w:r>
+    </w:p>
+    <w:p>
+      <w:pPr>
+        <w:pStyle w:val="Prrafodelista"/>
+        <w:numPr>
+          <w:ilvl w:val="0"/>
+          <w:numId w:val="12"/>
+        </w:numPr>
+        <w:jc w:val="left"/>
+        <w:rPr>
+          <w:lang w:val="en-US"/>
+        </w:rPr>
+      </w:pPr>
+      <w:r>
+        <w:rPr>
+          <w:lang w:val="en-US"/>
+        </w:rPr>
+        <w:t>Francisco Rebollo, age 55.</w:t>
+      </w:r>
+    </w:p>
+    <w:p>
+      <w:pPr>
+        <w:pStyle w:val="Prrafodelista"/>
+        <w:numPr>
+          <w:ilvl w:val="0"/>
+          <w:numId w:val="12"/>
+        </w:numPr>
+        <w:jc w:val="left"/>
+        <w:rPr>
+          <w:lang w:val="en-US"/>
+        </w:rPr>
+      </w:pPr>
+      <w:r>
+        <w:rPr>
+          <w:lang w:val="en-US"/>
+        </w:rPr>
+        <w:t>Javier Álvarez, age 19.</w:t>
+      </w:r>
+    </w:p>
+    <w:p>
+      <w:pPr>
+        <w:pStyle w:val="Prrafodelista"/>
+        <w:numPr>
+          <w:ilvl w:val="0"/>
+          <w:numId w:val="12"/>
+        </w:numPr>
+        <w:jc w:val="left"/>
+        <w:rPr>
+          <w:lang w:val="en-US"/>
+        </w:rPr>
+      </w:pPr>
+      <w:r>
+        <w:rPr>
+          <w:lang w:val="en-US"/>
+        </w:rPr>
+        <w:t>Valentin Alexandre, age 19.</w:t>
+      </w:r>
+    </w:p>
+    <w:p>
+      <w:pPr>
+        <w:pStyle w:val="Prrafodelista"/>
+        <w:numPr>
+          <w:ilvl w:val="0"/>
+          <w:numId w:val="12"/>
+        </w:numPr>
+        <w:jc w:val="left"/>
+        <w:rPr>
+          <w:lang w:val="en-US"/>
+        </w:rPr>
+      </w:pPr>
+      <w:r>
+        <w:rPr>
+          <w:lang w:val="en-US"/>
+        </w:rPr>
+        <w:t xml:space="preserve">Antonio </w:t>
+      </w:r>
+      <w:proofErr w:type="spellStart"/>
+      <w:r>
+        <w:rPr>
+          <w:lang w:val="en-US"/>
+        </w:rPr>
+        <w:t>Gámez</w:t>
+      </w:r>
+      <w:proofErr w:type="spellEnd"/>
+      <w:r>
+        <w:rPr>
+          <w:lang w:val="en-US"/>
+        </w:rPr>
+        <w:t>, age 26.</w:t>
+      </w:r>
+    </w:p>
+    <w:p>
+      <w:pPr>
+        <w:pStyle w:val="Prrafodelista"/>
+        <w:numPr>
+          <w:ilvl w:val="0"/>
+          <w:numId w:val="12"/>
+        </w:numPr>
+        <w:jc w:val="left"/>
+        <w:rPr>
+          <w:lang w:val="en-US"/>
+        </w:rPr>
+      </w:pPr>
+      <w:r>
+        <w:rPr>
+          <w:lang w:val="en-US"/>
+        </w:rPr>
+        <w:t>José Manuel Juan, age 21.</w:t>
+      </w:r>
+    </w:p>
+    <w:p>
+      <w:pPr>
+        <w:pStyle w:val="Prrafodelista"/>
+        <w:numPr>
+          <w:ilvl w:val="0"/>
+          <w:numId w:val="12"/>
+        </w:numPr>
+        <w:jc w:val="left"/>
+        <w:rPr>
+          <w:lang w:val="en-US"/>
+        </w:rPr>
+      </w:pPr>
+      <w:r>
+        <w:rPr>
+          <w:lang w:val="en-US"/>
+        </w:rPr>
+        <w:t xml:space="preserve">Sandra </w:t>
+      </w:r>
+      <w:proofErr w:type="spellStart"/>
+      <w:r>
+        <w:rPr>
+          <w:lang w:val="en-US"/>
+        </w:rPr>
+        <w:t>Cantón</w:t>
+      </w:r>
+      <w:proofErr w:type="spellEnd"/>
+      <w:r>
+        <w:rPr>
+          <w:lang w:val="en-US"/>
+        </w:rPr>
+        <w:t>, age 28.</w:t>
+      </w:r>
+    </w:p>
+    <w:p>
+      <w:pPr>
+        <w:pStyle w:val="Prrafodelista"/>
+        <w:numPr>
+          <w:ilvl w:val="0"/>
+          <w:numId w:val="12"/>
+        </w:numPr>
+        <w:jc w:val="left"/>
+        <w:rPr>
+          <w:lang w:val="en-US"/>
+        </w:rPr>
+      </w:pPr>
+      <w:r>
+        <w:rPr>
+          <w:lang w:val="en-US"/>
+        </w:rPr>
+        <w:t>José Manuel Díaz, age 21.</w:t>
+      </w:r>
+    </w:p>
+    <w:p>
+      <w:pPr>
+        <w:pStyle w:val="Prrafodelista"/>
+        <w:numPr>
+          <w:ilvl w:val="0"/>
+          <w:numId w:val="12"/>
+        </w:numPr>
+        <w:jc w:val="left"/>
+      </w:pPr>
+      <w:r>
+        <w:t>Rafael Cantón</w:t>
+      </w:r>
+      <w:r>
+        <w:t xml:space="preserve">, </w:t>
+      </w:r>
+      <w:proofErr w:type="spellStart"/>
+      <w:r>
+        <w:t>age</w:t>
+      </w:r>
+      <w:proofErr w:type="spellEnd"/>
+      <w:r>
+        <w:t xml:space="preserve"> 55</w:t>
+      </w:r>
+    </w:p>
+    <w:p>
+      <w:pPr>
+        <w:pStyle w:val="Prrafodelista"/>
+        <w:numPr>
+          <w:ilvl w:val="0"/>
+          <w:numId w:val="12"/>
+        </w:numPr>
+        <w:jc w:val="left"/>
+      </w:pPr>
+      <w:r>
+        <w:t xml:space="preserve">Antonio Carpio, </w:t>
+      </w:r>
+      <w:proofErr w:type="spellStart"/>
+      <w:r>
+        <w:t>age</w:t>
+      </w:r>
+      <w:proofErr w:type="spellEnd"/>
+      <w:r>
+        <w:t xml:space="preserve"> 54</w:t>
+      </w:r>
+    </w:p>
+    <w:p>
+      <w:pPr>
+        <w:pStyle w:val="Prrafodelista"/>
+        <w:numPr>
+          <w:ilvl w:val="0"/>
+          <w:numId w:val="12"/>
+        </w:numPr>
+        <w:jc w:val="left"/>
+      </w:pPr>
+      <w:proofErr w:type="spellStart"/>
+      <w:r>
+        <w:t>Mª</w:t>
+      </w:r>
+      <w:proofErr w:type="spellEnd"/>
+      <w:r>
+        <w:t xml:space="preserve"> Auxiliadora Lobo , </w:t>
+      </w:r>
+      <w:proofErr w:type="spellStart"/>
+      <w:r>
+        <w:t>age</w:t>
+      </w:r>
+      <w:proofErr w:type="spellEnd"/>
+      <w:r>
+        <w:t xml:space="preserve"> 50</w:t>
+      </w:r>
+      <w:bookmarkStart w:id="24" w:name="_GoBack"/>
       <w:bookmarkEnd w:id="24"/>
     </w:p>
     <w:p>
@@ -24375,6 +24621,7 @@
         <w:rPr>
           <w:lang w:val="en-US"/>
         </w:rPr>
+        <w:lastRenderedPageBreak/>
         <w:t xml:space="preserve">Creating a user manual with implemented core functions about our application so that pilot users may know what actions they can do in it. This manual can contain pictures or links to videos to explain its use. </w:t>
       </w:r>
     </w:p>
@@ -24525,7 +24772,6 @@
         <w:rPr>
           <w:lang w:val="en-US"/>
         </w:rPr>
-        <w:lastRenderedPageBreak/>
         <w:t>Display public capsules</w:t>
       </w:r>
     </w:p>
@@ -25455,21 +25701,7 @@
             <w:rStyle w:val="Hipervnculo"/>
             <w:lang w:val="en-US"/>
           </w:rPr>
-          <w:t>https://forms.gle/NmN7pxV28oh</w:t>
-        </w:r>
-        <w:r>
-          <w:rPr>
-            <w:rStyle w:val="Hipervnculo"/>
-            <w:lang w:val="en-US"/>
-          </w:rPr>
-          <w:t>9</w:t>
-        </w:r>
-        <w:r>
-          <w:rPr>
-            <w:rStyle w:val="Hipervnculo"/>
-            <w:lang w:val="en-US"/>
-          </w:rPr>
-          <w:t>hCcV6</w:t>
+          <w:t>https://forms.gle/NmN7pxV28oh9hCcV6</w:t>
         </w:r>
       </w:hyperlink>
     </w:p>
@@ -25514,7 +25746,14 @@
         <w:rPr>
           <w:lang w:val="en-US"/>
         </w:rPr>
-        <w:t>A document on this same deliverable called “User Manual.pdf” includes the information necessary to use our prototype. The aim of that document is to make easier for our pilot users and evaluators to test our application. The form that will be provided to the pilot users will contain a</w:t>
+        <w:t xml:space="preserve">A document on this same deliverable called “User Manual.pdf” includes the information necessary to use our prototype. The aim of that document is to make easier for our pilot users and </w:t>
+      </w:r>
+      <w:r>
+        <w:rPr>
+          <w:lang w:val="en-US"/>
+        </w:rPr>
+        <w:lastRenderedPageBreak/>
+        <w:t>evaluators to test our application. The form that will be provided to the pilot users will contain a</w:t>
       </w:r>
       <w:r>
         <w:rPr>

</xml_diff>